<commit_message>
Revert "regular automatic update"
This reverts commit 89332390fd6de3d468e1b4fa36fd0f518aa7ce56.
</commit_message>
<xml_diff>
--- a/Word_prog/Samples/Thesis.docx
+++ b/Word_prog/Samples/Thesis.docx
@@ -2282,9 +2282,6 @@
     <w:p/>
     <w:p/>
     <w:p/>
-    <w:p/>
-    <w:p/>
-    <w:p/>
     <w:p>
       <w:pPr>
         <w:pStyle w:val="Dedication"/>
@@ -2301,6 +2298,7 @@
         <w:t>and will not read it</w:t>
       </w:r>
     </w:p>
+    <w:p/>
     <w:p/>
     <w:p>
       <w:pPr>
@@ -2310,25 +2308,26 @@
     <w:p>
       <w:pPr>
         <w:ind w:firstLine="0"/>
+      </w:pPr>
+    </w:p>
+    <w:p>
+      <w:pPr>
+        <w:ind w:firstLine="0"/>
         <w:sectPr>
-          <w:headerReference w:type="default" r:id="rId17"/>
-          <w:footerReference w:type="default" r:id="rId18"/>
+          <w:headerReference w:type="even" r:id="rId17"/>
+          <w:headerReference w:type="default" r:id="rId18"/>
+          <w:footerReference w:type="even" r:id="rId19"/>
+          <w:footerReference w:type="default" r:id="rId20"/>
           <w:endnotePr>
             <w:numRestart w:val="eachSect"/>
           </w:endnotePr>
           <w:type w:val="oddPage"/>
           <w:pgSz w:w="10325" w:h="14573" w:code="13"/>
-          <w:pgMar w:top="1699" w:right="1138" w:bottom="1699" w:left="1138" w:header="706" w:footer="706" w:gutter="562"/>
-          <w:pgNumType w:fmt="lowerRoman"/>
+          <w:pgMar w:top="1699" w:right="1138" w:bottom="1699" w:left="1138" w:header="709" w:footer="709" w:gutter="562"/>
+          <w:pgNumType w:fmt="lowerRoman" w:start="1"/>
           <w:cols w:space="708"/>
-          <w:formProt w:val="0"/>
           <w:docGrid w:linePitch="360"/>
         </w:sectPr>
-      </w:pPr>
-    </w:p>
-    <w:p>
-      <w:pPr>
-        <w:ind w:firstLine="0"/>
       </w:pPr>
     </w:p>
     <w:p>
@@ -2422,86 +2421,7 @@
           <w:lang w:val="en-US" w:bidi="ar-EG"/>
         </w:rPr>
         <w:sectPr>
-          <w:endnotePr>
-            <w:numRestart w:val="eachSect"/>
-          </w:endnotePr>
-          <w:type w:val="oddPage"/>
-          <w:pgSz w:w="10325" w:h="14573" w:code="13"/>
-          <w:pgMar w:top="1699" w:right="1138" w:bottom="1699" w:left="1138" w:header="706" w:footer="706" w:gutter="562"/>
-          <w:pgNumType w:fmt="lowerRoman"/>
-          <w:cols w:space="708"/>
-          <w:formProt w:val="0"/>
-          <w:docGrid w:linePitch="360"/>
-        </w:sectPr>
-      </w:pPr>
-    </w:p>
-    <w:p>
-      <w:pPr>
-        <w:pStyle w:val="Heading1-NoNumber"/>
-      </w:pPr>
-      <w:r>
-        <w:lastRenderedPageBreak/>
-        <w:t>Summary</w:t>
-      </w:r>
-    </w:p>
-    <w:p>
-      <w:pPr>
-        <w:rPr>
-          <w:lang w:bidi="ar-EG"/>
-        </w:rPr>
-      </w:pPr>
-      <w:r>
-        <w:t>Due to the increase in load demand, the utiliz</w:t>
-      </w:r>
-      <w:r>
-        <w:t xml:space="preserve">ation of </w:t>
-      </w:r>
-      <w:r>
-        <w:t xml:space="preserve">DG technology </w:t>
-      </w:r>
-      <w:r>
-        <w:t xml:space="preserve">became a necessity </w:t>
-      </w:r>
-      <w:r>
-        <w:t>in recent years.</w:t>
-      </w:r>
-    </w:p>
-    <w:p>
-      <w:pPr>
-        <w:rPr>
-          <w:lang w:bidi="ar-EG"/>
-        </w:rPr>
-      </w:pPr>
-      <w:r>
-        <w:rPr>
-          <w:lang w:bidi="ar-EG"/>
-        </w:rPr>
-        <w:t>s</w:t>
-      </w:r>
-      <w:r>
-        <w:rPr>
-          <w:lang w:bidi="ar-EG"/>
-        </w:rPr>
-        <w:t>.</w:t>
-      </w:r>
-    </w:p>
-    <w:p/>
-    <w:p>
-      <w:pPr>
-        <w:ind w:firstLine="0"/>
-      </w:pPr>
-    </w:p>
-    <w:p>
-      <w:pPr>
-        <w:ind w:firstLine="0"/>
-        <w:rPr>
-          <w:rtl/>
-          <w:lang w:val="en-US" w:bidi="ar-EG"/>
-        </w:rPr>
-        <w:sectPr>
-          <w:headerReference w:type="even" r:id="rId19"/>
-          <w:headerReference w:type="default" r:id="rId20"/>
-          <w:footerReference w:type="even" r:id="rId21"/>
+          <w:headerReference w:type="default" r:id="rId21"/>
           <w:footerReference w:type="default" r:id="rId22"/>
           <w:endnotePr>
             <w:numRestart w:val="eachSect"/>
@@ -2521,10 +2441,89 @@
         <w:pStyle w:val="Heading1-NoNumber"/>
       </w:pPr>
       <w:r>
-        <w:rPr>
-          <w:noProof/>
-        </w:rPr>
-        <w:lastRenderedPageBreak/>
+        <w:t>Summary</w:t>
+      </w:r>
+    </w:p>
+    <w:p>
+      <w:pPr>
+        <w:rPr>
+          <w:lang w:bidi="ar-EG"/>
+        </w:rPr>
+      </w:pPr>
+      <w:r>
+        <w:t>Due to the increase in load demand, the utiliz</w:t>
+      </w:r>
+      <w:r>
+        <w:t xml:space="preserve">ation of </w:t>
+      </w:r>
+      <w:r>
+        <w:t xml:space="preserve">DG technology </w:t>
+      </w:r>
+      <w:r>
+        <w:t xml:space="preserve">became a necessity </w:t>
+      </w:r>
+      <w:r>
+        <w:t>in recent years.</w:t>
+      </w:r>
+    </w:p>
+    <w:p>
+      <w:pPr>
+        <w:rPr>
+          <w:lang w:bidi="ar-EG"/>
+        </w:rPr>
+      </w:pPr>
+      <w:r>
+        <w:rPr>
+          <w:lang w:bidi="ar-EG"/>
+        </w:rPr>
+        <w:t>s</w:t>
+      </w:r>
+      <w:r>
+        <w:rPr>
+          <w:lang w:bidi="ar-EG"/>
+        </w:rPr>
+        <w:t>.</w:t>
+      </w:r>
+    </w:p>
+    <w:p/>
+    <w:p>
+      <w:pPr>
+        <w:ind w:firstLine="0"/>
+      </w:pPr>
+    </w:p>
+    <w:p>
+      <w:pPr>
+        <w:ind w:firstLine="0"/>
+        <w:rPr>
+          <w:rtl/>
+          <w:lang w:val="en-US" w:bidi="ar-EG"/>
+        </w:rPr>
+        <w:sectPr>
+          <w:headerReference w:type="even" r:id="rId23"/>
+          <w:headerReference w:type="default" r:id="rId24"/>
+          <w:footerReference w:type="even" r:id="rId25"/>
+          <w:footerReference w:type="default" r:id="rId26"/>
+          <w:endnotePr>
+            <w:numRestart w:val="eachSect"/>
+          </w:endnotePr>
+          <w:type w:val="oddPage"/>
+          <w:pgSz w:w="10325" w:h="14573" w:code="13"/>
+          <w:pgMar w:top="1699" w:right="1138" w:bottom="1699" w:left="1138" w:header="706" w:footer="706" w:gutter="562"/>
+          <w:pgNumType w:fmt="lowerRoman"/>
+          <w:cols w:space="708"/>
+          <w:formProt w:val="0"/>
+          <w:docGrid w:linePitch="360"/>
+        </w:sectPr>
+      </w:pPr>
+    </w:p>
+    <w:p>
+      <w:pPr>
+        <w:pStyle w:val="Heading1-NoNumber"/>
+      </w:pPr>
+      <w:r>
+        <w:rPr>
+          <w:noProof/>
+        </w:rPr>
         <w:t>Acknowledgments</w:t>
       </w:r>
     </w:p>
@@ -2579,7 +2578,6 @@
       </w:pPr>
       <w:bookmarkStart w:id="1" w:name="_Hlk524000942"/>
       <w:r>
-        <w:lastRenderedPageBreak/>
         <w:t>C</w:t>
       </w:r>
       <w:r>
@@ -5743,7 +5741,6 @@
         <w:pStyle w:val="Heading1-NoNumber"/>
       </w:pPr>
       <w:r>
-        <w:lastRenderedPageBreak/>
         <w:t>List of Tables</w:t>
       </w:r>
     </w:p>
@@ -6080,7 +6077,6 @@
         <w:pStyle w:val="Heading1-NoNumber"/>
       </w:pPr>
       <w:r>
-        <w:lastRenderedPageBreak/>
         <w:t>List of Figures</w:t>
       </w:r>
     </w:p>
@@ -6544,7 +6540,6 @@
         <w:pStyle w:val="Heading1-NoNumber"/>
       </w:pPr>
       <w:r>
-        <w:lastRenderedPageBreak/>
         <w:t xml:space="preserve">List of </w:t>
       </w:r>
       <w:r>
@@ -7373,7 +7368,6 @@
           <w:sz w:val="36"/>
           <w:szCs w:val="36"/>
         </w:rPr>
-        <w:lastRenderedPageBreak/>
         <w:t>Ch</w:t>
       </w:r>
       <w:r>
@@ -7422,7 +7416,22 @@
         <w:pStyle w:val="00Standard"/>
       </w:pPr>
       <w:r>
-        <w:t xml:space="preserve">In the modern world, electricity has become the lifeblood of civilization. The quick escalating demand and the high dependability on electricity necessitate reliable operation of the utilities </w:t>
+        <w:t xml:space="preserve">In the modern world, electricity has become the lifeblood of civilization. The quick escalating demand and </w:t>
+      </w:r>
+      <w:r>
+        <w:t>the</w:t>
+      </w:r>
+      <w:r>
+        <w:t xml:space="preserve"> </w:t>
+      </w:r>
+      <w:r>
+        <w:t>high dependability o</w:t>
+      </w:r>
+      <w:r>
+        <w:t>n</w:t>
+      </w:r>
+      <w:r>
+        <w:t xml:space="preserve"> electricity necessitate reliable operation of the utilities </w:t>
       </w:r>
       <w:r>
         <w:t xml:space="preserve">especially for </w:t>
@@ -7440,7 +7449,10 @@
         <w:t>Generally, t</w:t>
       </w:r>
       <w:r>
-        <w:t>he continuity of providing electrical power is vital. To achieve th</w:t>
+        <w:t xml:space="preserve">he continuity of providing electrical power is vital. </w:t>
+      </w:r>
+      <w:r>
+        <w:t>To achieve th</w:t>
       </w:r>
       <w:r>
         <w:t>e</w:t>
@@ -7467,7 +7479,16 @@
         <w:t xml:space="preserve">ing the traditional systems </w:t>
       </w:r>
       <w:r>
-        <w:t>to smart system</w:t>
+        <w:t xml:space="preserve">to </w:t>
+      </w:r>
+      <w:r>
+        <w:rPr>
+          <w:noProof/>
+        </w:rPr>
+        <w:t>smart</w:t>
+      </w:r>
+      <w:r>
+        <w:t xml:space="preserve"> system</w:t>
       </w:r>
       <w:r>
         <w:t xml:space="preserve">s </w:t>
@@ -7488,14 +7509,23 @@
         <w:fldChar w:fldCharType="separate"/>
       </w:r>
       <w:r>
+        <w:rPr>
+          <w:noProof/>
+        </w:rPr>
         <w:t>[</w:t>
       </w:r>
       <w:hyperlink w:anchor="_ENREF_1" w:tooltip="Phadke, 2017 #65" w:history="1">
         <w:r>
+          <w:rPr>
+            <w:rStyle w:val="Hyperlink"/>
+          </w:rPr>
           <w:t>1</w:t>
         </w:r>
       </w:hyperlink>
       <w:r>
+        <w:rPr>
+          <w:noProof/>
+        </w:rPr>
         <w:t>]</w:t>
       </w:r>
       <w:r>
@@ -7513,17 +7543,24 @@
       <w:r>
         <w:t xml:space="preserve"> (DG) near load </w:t>
       </w:r>
-      <w:proofErr w:type="spellStart"/>
-      <w:r>
+      <w:r>
+        <w:rPr>
+          <w:noProof/>
+        </w:rPr>
         <w:t>cent</w:t>
       </w:r>
       <w:r>
+        <w:rPr>
+          <w:noProof/>
+        </w:rPr>
         <w:t>er</w:t>
       </w:r>
       <w:r>
+        <w:rPr>
+          <w:noProof/>
+        </w:rPr>
         <w:t>s</w:t>
       </w:r>
-      <w:proofErr w:type="spellEnd"/>
       <w:r>
         <w:t>.</w:t>
       </w:r>
@@ -8071,21 +8108,12 @@
     </w:p>
     <w:p>
       <w:pPr>
-        <w:pStyle w:val="00Standard"/>
-        <w:rPr>
-          <w:lang w:bidi="ar-EG"/>
-        </w:rPr>
-      </w:pPr>
-    </w:p>
-    <w:p>
-      <w:pPr>
         <w:pStyle w:val="Caption"/>
         <w:spacing w:before="240" w:line="276" w:lineRule="auto"/>
       </w:pPr>
       <w:bookmarkStart w:id="12" w:name="_Ref527197684"/>
       <w:bookmarkStart w:id="13" w:name="_Toc170488476"/>
       <w:r>
-        <w:lastRenderedPageBreak/>
         <w:t xml:space="preserve">Table </w:t>
       </w:r>
       <w:r>
@@ -9997,7 +10025,6 @@
         <w:t xml:space="preserve"> </w:t>
       </w:r>
       <w:r>
-        <w:lastRenderedPageBreak/>
         <w:t>are</w:t>
       </w:r>
       <w:r>
@@ -10609,7 +10636,6 @@
       <w:bookmarkStart w:id="22" w:name="_Ref529392930"/>
       <w:bookmarkStart w:id="23" w:name="_Toc170488477"/>
       <w:r>
-        <w:lastRenderedPageBreak/>
         <w:t xml:space="preserve">Table </w:t>
       </w:r>
       <w:r>
@@ -11311,7 +11337,7 @@
             <wp:cNvGraphicFramePr/>
             <a:graphic xmlns:a="http://schemas.openxmlformats.org/drawingml/2006/main">
               <a:graphicData uri="http://schemas.openxmlformats.org/drawingml/2006/diagram">
-                <dgm:relIds xmlns:dgm="http://schemas.openxmlformats.org/drawingml/2006/diagram" xmlns:r="http://schemas.openxmlformats.org/officeDocument/2006/relationships" r:dm="rId23" r:lo="rId24" r:qs="rId25" r:cs="rId26"/>
+                <dgm:relIds xmlns:dgm="http://schemas.openxmlformats.org/drawingml/2006/diagram" xmlns:r="http://schemas.openxmlformats.org/officeDocument/2006/relationships" r:dm="rId27" r:lo="rId28" r:qs="rId29" r:cs="rId30"/>
               </a:graphicData>
             </a:graphic>
           </wp:inline>
@@ -11432,7 +11458,6 @@
       <w:bookmarkStart w:id="27" w:name="_Toc523478079"/>
       <w:bookmarkStart w:id="28" w:name="_Toc170488447"/>
       <w:r>
-        <w:lastRenderedPageBreak/>
         <w:t>DG Types</w:t>
       </w:r>
       <w:bookmarkEnd w:id="26"/>
@@ -11960,7 +11985,6 @@
           <w:noProof/>
           <w:lang w:val="en-US" w:eastAsia="en-US"/>
         </w:rPr>
-        <w:lastRenderedPageBreak/>
         <w:drawing>
           <wp:inline distT="0" distB="0" distL="0" distR="0" wp14:anchorId="5F48EBB0" wp14:editId="1FDA5C2F">
             <wp:extent cx="4683318" cy="2941982"/>
@@ -11969,7 +11993,7 @@
             <wp:cNvGraphicFramePr/>
             <a:graphic xmlns:a="http://schemas.openxmlformats.org/drawingml/2006/main">
               <a:graphicData uri="http://schemas.openxmlformats.org/drawingml/2006/diagram">
-                <dgm:relIds xmlns:dgm="http://schemas.openxmlformats.org/drawingml/2006/diagram" xmlns:r="http://schemas.openxmlformats.org/officeDocument/2006/relationships" r:dm="rId28" r:lo="rId29" r:qs="rId30" r:cs="rId31"/>
+                <dgm:relIds xmlns:dgm="http://schemas.openxmlformats.org/drawingml/2006/diagram" xmlns:r="http://schemas.openxmlformats.org/officeDocument/2006/relationships" r:dm="rId32" r:lo="rId33" r:qs="rId34" r:cs="rId35"/>
               </a:graphicData>
             </a:graphic>
           </wp:inline>
@@ -12679,7 +12703,6 @@
         <w:rPr>
           <w:lang w:eastAsia="en-US"/>
         </w:rPr>
-        <w:lastRenderedPageBreak/>
         <w:t xml:space="preserve">The relation between DG and power quality is an ambiguous </w:t>
       </w:r>
       <w:r>
@@ -13610,7 +13633,6 @@
           <w:noProof/>
           <w:lang w:eastAsia="en-US"/>
         </w:rPr>
-        <w:lastRenderedPageBreak/>
         <w:t xml:space="preserve">The </w:t>
       </w:r>
       <w:r>
@@ -14076,7 +14098,7 @@
             <wp:cNvGraphicFramePr/>
             <a:graphic xmlns:a="http://schemas.openxmlformats.org/drawingml/2006/main">
               <a:graphicData uri="http://schemas.openxmlformats.org/drawingml/2006/diagram">
-                <dgm:relIds xmlns:dgm="http://schemas.openxmlformats.org/drawingml/2006/diagram" xmlns:r="http://schemas.openxmlformats.org/officeDocument/2006/relationships" r:dm="rId33" r:lo="rId34" r:qs="rId35" r:cs="rId36"/>
+                <dgm:relIds xmlns:dgm="http://schemas.openxmlformats.org/drawingml/2006/diagram" xmlns:r="http://schemas.openxmlformats.org/officeDocument/2006/relationships" r:dm="rId37" r:lo="rId38" r:qs="rId39" r:cs="rId40"/>
               </a:graphicData>
             </a:graphic>
           </wp:inline>
@@ -14352,7 +14374,6 @@
           <w:noProof/>
           <w:lang w:eastAsia="en-US"/>
         </w:rPr>
-        <w:lastRenderedPageBreak/>
         <w:t xml:space="preserve">islanding </w:t>
       </w:r>
       <w:r>
@@ -15635,7 +15656,6 @@
       <w:bookmarkEnd w:id="41"/>
       <w:proofErr w:type="gramStart"/>
       <w:r>
-        <w:lastRenderedPageBreak/>
         <w:t>Islands</w:t>
       </w:r>
       <w:proofErr w:type="gramEnd"/>
@@ -15962,7 +15982,7 @@
                     </pic:cNvPicPr>
                   </pic:nvPicPr>
                   <pic:blipFill rotWithShape="1">
-                    <a:blip r:embed="rId38" cstate="print">
+                    <a:blip r:embed="rId42" cstate="print">
                       <a:extLst>
                         <a:ext uri="{28A0092B-C50C-407E-A947-70E740481C1C}">
                           <a14:useLocalDpi xmlns:a14="http://schemas.microsoft.com/office/drawing/2010/main"/>
@@ -16327,7 +16347,6 @@
         <w:rPr>
           <w:rFonts w:eastAsia="MS Mincho"/>
         </w:rPr>
-        <w:lastRenderedPageBreak/>
         <w:t>The voltage and frequency control strategies could be modified when needed to ensure the overall stability.</w:t>
       </w:r>
     </w:p>
@@ -17396,7 +17415,6 @@
         <w:rPr>
           <w:noProof/>
         </w:rPr>
-        <w:lastRenderedPageBreak/>
         <w:t xml:space="preserve">UFLS is defined as a </w:t>
       </w:r>
       <w:r>
@@ -18391,11 +18409,7 @@
         <w:t>ve</w:t>
       </w:r>
       <w:r>
-        <w:t xml:space="preserve"> actions. This reference introduced the actual timing for islanding before the protection </w:t>
-      </w:r>
-      <w:r>
-        <w:lastRenderedPageBreak/>
-        <w:t>system trips the local DG. The</w:t>
+        <w:t xml:space="preserve"> actions. This reference introduced the actual timing for islanding before the protection system trips the local DG. The</w:t>
       </w:r>
       <w:r>
         <w:t xml:space="preserve"> </w:t>
@@ -19573,15 +19587,7 @@
           <w:rFonts w:eastAsia="MS Mincho"/>
           <w:lang w:eastAsia="en-GB" w:bidi="ar-EG"/>
         </w:rPr>
-        <w:t xml:space="preserve">ed </w:t>
-      </w:r>
-      <w:r>
-        <w:rPr>
-          <w:rFonts w:eastAsia="MS Mincho"/>
-          <w:lang w:eastAsia="en-GB" w:bidi="ar-EG"/>
-        </w:rPr>
-        <w:lastRenderedPageBreak/>
-        <w:t>power</w:t>
+        <w:t>ed power</w:t>
       </w:r>
       <w:r>
         <w:rPr>
@@ -20632,10 +20638,10 @@
       <w:pPr>
         <w:ind w:firstLine="0"/>
         <w:sectPr>
-          <w:headerReference w:type="even" r:id="rId39"/>
-          <w:headerReference w:type="default" r:id="rId40"/>
-          <w:footerReference w:type="even" r:id="rId41"/>
-          <w:footerReference w:type="default" r:id="rId42"/>
+          <w:headerReference w:type="even" r:id="rId43"/>
+          <w:headerReference w:type="default" r:id="rId44"/>
+          <w:footerReference w:type="even" r:id="rId45"/>
+          <w:footerReference w:type="default" r:id="rId46"/>
           <w:endnotePr>
             <w:numRestart w:val="eachSect"/>
           </w:endnotePr>
@@ -20664,7 +20670,6 @@
           <w:sz w:val="36"/>
           <w:szCs w:val="36"/>
         </w:rPr>
-        <w:lastRenderedPageBreak/>
         <w:t>C</w:t>
       </w:r>
       <w:r>
@@ -21010,7 +21015,7 @@
           <w:lang w:val="en-US" w:eastAsia="en-GB" w:bidi="ar-EG"/>
         </w:rPr>
         <w:sectPr>
-          <w:headerReference w:type="even" r:id="rId43"/>
+          <w:headerReference w:type="even" r:id="rId47"/>
           <w:endnotePr>
             <w:numRestart w:val="eachSect"/>
           </w:endnotePr>
@@ -21044,7 +21049,6 @@
           <w:sz w:val="36"/>
           <w:szCs w:val="36"/>
         </w:rPr>
-        <w:lastRenderedPageBreak/>
         <w:t xml:space="preserve">Chapter </w:t>
       </w:r>
       <w:r>
@@ -21390,7 +21394,7 @@
           <w:lang w:val="en-US" w:eastAsia="en-GB" w:bidi="ar-EG"/>
         </w:rPr>
         <w:sectPr>
-          <w:headerReference w:type="even" r:id="rId44"/>
+          <w:headerReference w:type="even" r:id="rId48"/>
           <w:endnotePr>
             <w:numRestart w:val="eachSect"/>
           </w:endnotePr>
@@ -21420,7 +21424,6 @@
           <w:sz w:val="36"/>
           <w:szCs w:val="36"/>
         </w:rPr>
-        <w:lastRenderedPageBreak/>
         <w:t>chapter</w:t>
       </w:r>
       <w:r>
@@ -22025,7 +22028,7 @@
           <w:lang w:val="en-US"/>
         </w:rPr>
         <w:sectPr>
-          <w:headerReference w:type="even" r:id="rId45"/>
+          <w:headerReference w:type="even" r:id="rId49"/>
           <w:endnotePr>
             <w:numRestart w:val="eachSect"/>
           </w:endnotePr>
@@ -22050,7 +22053,6 @@
       <w:bookmarkStart w:id="74" w:name="_Small_Signal_Stability"/>
       <w:bookmarkEnd w:id="74"/>
       <w:r>
-        <w:lastRenderedPageBreak/>
         <w:t>Chapter</w:t>
       </w:r>
       <w:r>
@@ -23218,7 +23220,6 @@
         </w:rPr>
       </w:pPr>
       <w:r>
-        <w:lastRenderedPageBreak/>
         <w:t xml:space="preserve">The following sections discuss the small signal stability analysis for </w:t>
       </w:r>
       <w:r>
@@ -23311,7 +23312,7 @@
           <w:lang w:eastAsia="en-GB"/>
         </w:rPr>
         <w:sectPr>
-          <w:headerReference w:type="first" r:id="rId46"/>
+          <w:headerReference w:type="first" r:id="rId50"/>
           <w:endnotePr>
             <w:numRestart w:val="eachSect"/>
           </w:endnotePr>
@@ -23335,7 +23336,6 @@
       <w:bookmarkStart w:id="79" w:name="_Conclusions"/>
       <w:bookmarkEnd w:id="79"/>
       <w:r>
-        <w:lastRenderedPageBreak/>
         <w:t>Chapter</w:t>
       </w:r>
       <w:r>
@@ -23592,8 +23592,8 @@
         </w:numPr>
         <w:ind w:left="144"/>
         <w:sectPr>
-          <w:headerReference w:type="first" r:id="rId47"/>
-          <w:footerReference w:type="first" r:id="rId48"/>
+          <w:headerReference w:type="first" r:id="rId51"/>
+          <w:footerReference w:type="first" r:id="rId52"/>
           <w:endnotePr>
             <w:numRestart w:val="eachSect"/>
           </w:endnotePr>
@@ -23613,7 +23613,6 @@
       </w:pPr>
       <w:bookmarkStart w:id="83" w:name="_Toc170488472"/>
       <w:r>
-        <w:lastRenderedPageBreak/>
         <w:t>References</w:t>
       </w:r>
       <w:bookmarkEnd w:id="51"/>
@@ -23806,7 +23805,6 @@
       </w:pPr>
       <w:bookmarkStart w:id="91" w:name="_ENREF_8"/>
       <w:r>
-        <w:lastRenderedPageBreak/>
         <w:t>[8]</w:t>
       </w:r>
       <w:r>
@@ -24023,7 +24021,6 @@
       </w:pPr>
       <w:bookmarkStart w:id="100" w:name="_ENREF_17"/>
       <w:r>
-        <w:lastRenderedPageBreak/>
         <w:t>[17]</w:t>
       </w:r>
       <w:r>
@@ -24198,7 +24195,6 @@
       </w:pPr>
       <w:bookmarkStart w:id="108" w:name="_ENREF_25"/>
       <w:r>
-        <w:lastRenderedPageBreak/>
         <w:t>[25]</w:t>
       </w:r>
       <w:r>
@@ -24371,11 +24367,7 @@
       </w:r>
       <w:r>
         <w:tab/>
-        <w:t xml:space="preserve">Z. Cheng, J. Duan, and M.-Y. Chow, "To Centralize or to Distribute: That Is the Question: A Comparison of Advanced Microgrid </w:t>
-      </w:r>
-      <w:r>
-        <w:lastRenderedPageBreak/>
-        <w:t xml:space="preserve">Management Systems," </w:t>
+        <w:t xml:space="preserve">Z. Cheng, J. Duan, and M.-Y. Chow, "To Centralize or to Distribute: That Is the Question: A Comparison of Advanced Microgrid Management Systems," </w:t>
       </w:r>
       <w:r>
         <w:rPr>
@@ -24543,11 +24535,7 @@
       </w:r>
       <w:r>
         <w:tab/>
-        <w:t xml:space="preserve">P. Fuangfoo, W.-J. Lee, and M.-T. Kuo, "Impact study on intentional islanding of distributed generation connected to radial subtransmission </w:t>
-      </w:r>
-      <w:r>
-        <w:lastRenderedPageBreak/>
-        <w:t xml:space="preserve">system in Thailand's electric power system," in </w:t>
+        <w:t xml:space="preserve">P. Fuangfoo, W.-J. Lee, and M.-T. Kuo, "Impact study on intentional islanding of distributed generation connected to radial subtransmission system in Thailand's electric power system," in </w:t>
       </w:r>
       <w:r>
         <w:rPr>
@@ -24711,7 +24699,6 @@
       </w:pPr>
       <w:bookmarkStart w:id="129" w:name="_ENREF_46"/>
       <w:r>
-        <w:lastRenderedPageBreak/>
         <w:t>[46]</w:t>
       </w:r>
       <w:r>
@@ -24880,7 +24867,7 @@
       <w:r>
         <w:t xml:space="preserve">. Available: </w:t>
       </w:r>
-      <w:hyperlink r:id="rId49" w:history="1">
+      <w:hyperlink r:id="rId53" w:history="1">
         <w:r>
           <w:rPr>
             <w:rStyle w:val="Hyperlink"/>
@@ -24921,7 +24908,6 @@
       </w:pPr>
       <w:bookmarkStart w:id="137" w:name="_ENREF_54"/>
       <w:r>
-        <w:lastRenderedPageBreak/>
         <w:t>[54]</w:t>
       </w:r>
       <w:r>
@@ -24985,7 +24971,7 @@
       <w:r>
         <w:t xml:space="preserve">. Available: </w:t>
       </w:r>
-      <w:hyperlink r:id="rId50" w:history="1">
+      <w:hyperlink r:id="rId54" w:history="1">
         <w:r>
           <w:rPr>
             <w:rStyle w:val="Hyperlink"/>
@@ -25059,8 +25045,8 @@
     <w:p>
       <w:pPr>
         <w:sectPr>
-          <w:headerReference w:type="even" r:id="rId51"/>
-          <w:headerReference w:type="default" r:id="rId52"/>
+          <w:headerReference w:type="even" r:id="rId55"/>
+          <w:headerReference w:type="default" r:id="rId56"/>
           <w:endnotePr>
             <w:numRestart w:val="eachSect"/>
           </w:endnotePr>
@@ -25078,13 +25064,12 @@
       <w:pPr>
         <w:pStyle w:val="Heading1"/>
       </w:pPr>
-      <w:bookmarkStart w:id="142" w:name="_Toc170488473"/>
-      <w:bookmarkStart w:id="143" w:name="_Toc529393053"/>
-      <w:r>
-        <w:lastRenderedPageBreak/>
+      <w:bookmarkStart w:id="142" w:name="_Toc529393053"/>
+      <w:bookmarkStart w:id="143" w:name="_Toc170488473"/>
+      <w:r>
         <w:t>Publications</w:t>
       </w:r>
-      <w:bookmarkEnd w:id="142"/>
+      <w:bookmarkEnd w:id="143"/>
     </w:p>
     <w:p>
       <w:pPr>
@@ -25391,9 +25376,9 @@
           <w:noProof/>
         </w:rPr>
         <w:sectPr>
-          <w:headerReference w:type="even" r:id="rId53"/>
-          <w:headerReference w:type="default" r:id="rId54"/>
-          <w:footerReference w:type="even" r:id="rId55"/>
+          <w:headerReference w:type="even" r:id="rId57"/>
+          <w:headerReference w:type="default" r:id="rId58"/>
+          <w:footerReference w:type="even" r:id="rId59"/>
           <w:endnotePr>
             <w:numRestart w:val="eachSect"/>
           </w:endnotePr>
@@ -25411,11 +25396,10 @@
         <w:pStyle w:val="Heading1"/>
       </w:pPr>
       <w:bookmarkStart w:id="144" w:name="_Appendix_A:_33-Bus"/>
-      <w:bookmarkStart w:id="145" w:name="_Toc170488474"/>
-      <w:bookmarkStart w:id="146" w:name="_Toc534064119"/>
+      <w:bookmarkStart w:id="145" w:name="_Toc534064119"/>
+      <w:bookmarkStart w:id="146" w:name="_Toc170488474"/>
       <w:bookmarkEnd w:id="144"/>
       <w:r>
-        <w:lastRenderedPageBreak/>
         <w:t>A</w:t>
       </w:r>
       <w:r>
@@ -25424,7 +25408,7 @@
       <w:r>
         <w:t>ces</w:t>
       </w:r>
-      <w:bookmarkEnd w:id="145"/>
+      <w:bookmarkEnd w:id="146"/>
     </w:p>
     <w:p>
       <w:pPr>
@@ -25472,8 +25456,8 @@
       <w:r>
         <w:t>us System Data</w:t>
       </w:r>
-      <w:bookmarkEnd w:id="143"/>
-      <w:bookmarkEnd w:id="146"/>
+      <w:bookmarkEnd w:id="142"/>
+      <w:bookmarkEnd w:id="145"/>
       <w:bookmarkEnd w:id="147"/>
     </w:p>
     <w:p>
@@ -32226,7 +32210,6 @@
           <w:rFonts w:hint="cs"/>
           <w:rtl/>
         </w:rPr>
-        <w:lastRenderedPageBreak/>
         <w:t>ملخص الرسالة</w:t>
       </w:r>
     </w:p>
@@ -34010,7 +33993,6 @@
           <w:rFonts w:hint="cs"/>
           <w:rtl/>
         </w:rPr>
-        <w:lastRenderedPageBreak/>
         <w:t>المستخلص</w:t>
       </w:r>
     </w:p>
@@ -35186,7 +35168,6 @@
                 <w:noProof/>
                 <w:lang w:bidi="ar-SA"/>
               </w:rPr>
-              <w:lastRenderedPageBreak/>
               <w:drawing>
                 <wp:inline distT="0" distB="0" distL="0" distR="0" wp14:anchorId="57A63834" wp14:editId="5AAB86BE">
                   <wp:extent cx="495300" cy="514350"/>
@@ -37469,8 +37450,8 @@
       </w:r>
     </w:p>
     <w:sectPr>
-      <w:footerReference w:type="even" r:id="rId56"/>
-      <w:footerReference w:type="default" r:id="rId57"/>
+      <w:footerReference w:type="even" r:id="rId60"/>
+      <w:footerReference w:type="default" r:id="rId61"/>
       <w:endnotePr>
         <w:numRestart w:val="eachSect"/>
       </w:endnotePr>
@@ -37748,6 +37729,62 @@
 <w:ftr xmlns:wpc="http://schemas.microsoft.com/office/word/2010/wordprocessingCanvas" xmlns:cx="http://schemas.microsoft.com/office/drawing/2014/chartex" xmlns:cx1="http://schemas.microsoft.com/office/drawing/2015/9/8/chartex" xmlns:cx2="http://schemas.microsoft.com/office/drawing/2015/10/21/chartex" xmlns:cx3="http://schemas.microsoft.com/office/drawing/2016/5/9/chartex" xmlns:cx4="http://schemas.microsoft.com/office/drawing/2016/5/10/chartex" xmlns:cx5="http://schemas.microsoft.com/office/drawing/2016/5/11/chartex" xmlns:cx6="http://schemas.microsoft.com/office/drawing/2016/5/12/chartex" xmlns:cx7="http://schemas.microsoft.com/office/drawing/2016/5/13/chartex" xmlns:cx8="http://schemas.microsoft.com/office/drawing/2016/5/14/chartex" xmlns:mc="http://schemas.openxmlformats.org/markup-compatibility/2006" xmlns:aink="http://schemas.microsoft.com/office/drawing/2016/ink" xmlns:am3d="http://schemas.microsoft.com/office/drawing/2017/model3d" xmlns:o="urn:schemas-microsoft-com:office:office" xmlns:oel="http://schemas.microsoft.com/office/2019/extlst" xmlns:r="http://schemas.openxmlformats.org/officeDocument/2006/relationships" xmlns:m="http://schemas.openxmlformats.org/officeDocument/2006/math" xmlns:v="urn:schemas-microsoft-com:vml" xmlns:wp14="http://schemas.microsoft.com/office/word/2010/wordprocessingDrawing" xmlns:wp="http://schemas.openxmlformats.org/drawingml/2006/wordprocessingDrawing" xmlns:w10="urn:schemas-microsoft-com:office:word" xmlns:w="http://schemas.openxmlformats.org/wordprocessingml/2006/main" xmlns:w14="http://schemas.microsoft.com/office/word/2010/wordml" xmlns:w15="http://schemas.microsoft.com/office/word/2012/wordml" xmlns:w16cex="http://schemas.microsoft.com/office/word/2018/wordml/cex" xmlns:w16cid="http://schemas.microsoft.com/office/word/2016/wordml/cid" xmlns:w16="http://schemas.microsoft.com/office/word/2018/wordml" xmlns:w16du="http://schemas.microsoft.com/office/word/2023/wordml/word16du" xmlns:w16sdtdh="http://schemas.microsoft.com/office/word/2020/wordml/sdtdatahash" xmlns:w16se="http://schemas.microsoft.com/office/word/2015/wordml/symex" xmlns:wpg="http://schemas.microsoft.com/office/word/2010/wordprocessingGroup" xmlns:wpi="http://schemas.microsoft.com/office/word/2010/wordprocessingInk" xmlns:wne="http://schemas.microsoft.com/office/word/2006/wordml" xmlns:wps="http://schemas.microsoft.com/office/word/2010/wordprocessingShape" mc:Ignorable="w14 w15 w16se w16cid w16 w16cex w16sdtdh w16du wp14">
   <w:p>
     <w:pPr>
+      <w:pStyle w:val="Footer-Right"/>
+      <w:pBdr>
+        <w:top w:val="single" w:sz="4" w:space="1" w:color="auto"/>
+      </w:pBdr>
+    </w:pPr>
+    <w:r>
+      <w:rPr>
+        <w:noProof/>
+      </w:rPr>
+      <w:tab/>
+    </w:r>
+    <w:r>
+      <w:rPr>
+        <w:noProof/>
+      </w:rPr>
+      <w:tab/>
+    </w:r>
+    <w:r>
+      <w:tab/>
+    </w:r>
+    <w:r>
+      <w:fldChar w:fldCharType="begin"/>
+    </w:r>
+    <w:r>
+      <w:instrText xml:space="preserve">PAGE  </w:instrText>
+    </w:r>
+    <w:r>
+      <w:fldChar w:fldCharType="separate"/>
+    </w:r>
+    <w:r>
+      <w:rPr>
+        <w:noProof/>
+      </w:rPr>
+      <w:t>106</w:t>
+    </w:r>
+    <w:r>
+      <w:fldChar w:fldCharType="end"/>
+    </w:r>
+  </w:p>
+</w:ftr>
+</file>
+
+<file path=word/footer12.xml><?xml version="1.0" encoding="utf-8"?>
+<w:ftr xmlns:wpc="http://schemas.microsoft.com/office/word/2010/wordprocessingCanvas" xmlns:cx="http://schemas.microsoft.com/office/drawing/2014/chartex" xmlns:cx1="http://schemas.microsoft.com/office/drawing/2015/9/8/chartex" xmlns:cx2="http://schemas.microsoft.com/office/drawing/2015/10/21/chartex" xmlns:cx3="http://schemas.microsoft.com/office/drawing/2016/5/9/chartex" xmlns:cx4="http://schemas.microsoft.com/office/drawing/2016/5/10/chartex" xmlns:cx5="http://schemas.microsoft.com/office/drawing/2016/5/11/chartex" xmlns:cx6="http://schemas.microsoft.com/office/drawing/2016/5/12/chartex" xmlns:cx7="http://schemas.microsoft.com/office/drawing/2016/5/13/chartex" xmlns:cx8="http://schemas.microsoft.com/office/drawing/2016/5/14/chartex" xmlns:mc="http://schemas.openxmlformats.org/markup-compatibility/2006" xmlns:aink="http://schemas.microsoft.com/office/drawing/2016/ink" xmlns:am3d="http://schemas.microsoft.com/office/drawing/2017/model3d" xmlns:o="urn:schemas-microsoft-com:office:office" xmlns:oel="http://schemas.microsoft.com/office/2019/extlst" xmlns:r="http://schemas.openxmlformats.org/officeDocument/2006/relationships" xmlns:m="http://schemas.openxmlformats.org/officeDocument/2006/math" xmlns:v="urn:schemas-microsoft-com:vml" xmlns:wp14="http://schemas.microsoft.com/office/word/2010/wordprocessingDrawing" xmlns:wp="http://schemas.openxmlformats.org/drawingml/2006/wordprocessingDrawing" xmlns:w10="urn:schemas-microsoft-com:office:word" xmlns:w="http://schemas.openxmlformats.org/wordprocessingml/2006/main" xmlns:w14="http://schemas.microsoft.com/office/word/2010/wordml" xmlns:w15="http://schemas.microsoft.com/office/word/2012/wordml" xmlns:w16cex="http://schemas.microsoft.com/office/word/2018/wordml/cex" xmlns:w16cid="http://schemas.microsoft.com/office/word/2016/wordml/cid" xmlns:w16="http://schemas.microsoft.com/office/word/2018/wordml" xmlns:w16du="http://schemas.microsoft.com/office/word/2023/wordml/word16du" xmlns:w16sdtdh="http://schemas.microsoft.com/office/word/2020/wordml/sdtdatahash" xmlns:w16se="http://schemas.microsoft.com/office/word/2015/wordml/symex" xmlns:wpg="http://schemas.microsoft.com/office/word/2010/wordprocessingGroup" xmlns:wpi="http://schemas.microsoft.com/office/word/2010/wordprocessingInk" xmlns:wne="http://schemas.microsoft.com/office/word/2006/wordml" xmlns:wps="http://schemas.microsoft.com/office/word/2010/wordprocessingShape" mc:Ignorable="w14 w15 w16se w16cid w16 w16cex w16sdtdh w16du wp14">
+  <w:p>
+    <w:pPr>
+      <w:pStyle w:val="Footer"/>
+    </w:pPr>
+  </w:p>
+</w:ftr>
+</file>
+
+<file path=word/footer13.xml><?xml version="1.0" encoding="utf-8"?>
+<w:ftr xmlns:wpc="http://schemas.microsoft.com/office/word/2010/wordprocessingCanvas" xmlns:cx="http://schemas.microsoft.com/office/drawing/2014/chartex" xmlns:cx1="http://schemas.microsoft.com/office/drawing/2015/9/8/chartex" xmlns:cx2="http://schemas.microsoft.com/office/drawing/2015/10/21/chartex" xmlns:cx3="http://schemas.microsoft.com/office/drawing/2016/5/9/chartex" xmlns:cx4="http://schemas.microsoft.com/office/drawing/2016/5/10/chartex" xmlns:cx5="http://schemas.microsoft.com/office/drawing/2016/5/11/chartex" xmlns:cx6="http://schemas.microsoft.com/office/drawing/2016/5/12/chartex" xmlns:cx7="http://schemas.microsoft.com/office/drawing/2016/5/13/chartex" xmlns:cx8="http://schemas.microsoft.com/office/drawing/2016/5/14/chartex" xmlns:mc="http://schemas.openxmlformats.org/markup-compatibility/2006" xmlns:aink="http://schemas.microsoft.com/office/drawing/2016/ink" xmlns:am3d="http://schemas.microsoft.com/office/drawing/2017/model3d" xmlns:o="urn:schemas-microsoft-com:office:office" xmlns:oel="http://schemas.microsoft.com/office/2019/extlst" xmlns:r="http://schemas.openxmlformats.org/officeDocument/2006/relationships" xmlns:m="http://schemas.openxmlformats.org/officeDocument/2006/math" xmlns:v="urn:schemas-microsoft-com:vml" xmlns:wp14="http://schemas.microsoft.com/office/word/2010/wordprocessingDrawing" xmlns:wp="http://schemas.openxmlformats.org/drawingml/2006/wordprocessingDrawing" xmlns:w10="urn:schemas-microsoft-com:office:word" xmlns:w="http://schemas.openxmlformats.org/wordprocessingml/2006/main" xmlns:w14="http://schemas.microsoft.com/office/word/2010/wordml" xmlns:w15="http://schemas.microsoft.com/office/word/2012/wordml" xmlns:w16cex="http://schemas.microsoft.com/office/word/2018/wordml/cex" xmlns:w16cid="http://schemas.microsoft.com/office/word/2016/wordml/cid" xmlns:w16="http://schemas.microsoft.com/office/word/2018/wordml" xmlns:w16du="http://schemas.microsoft.com/office/word/2023/wordml/word16du" xmlns:w16sdtdh="http://schemas.microsoft.com/office/word/2020/wordml/sdtdatahash" xmlns:w16se="http://schemas.microsoft.com/office/word/2015/wordml/symex" xmlns:wpg="http://schemas.microsoft.com/office/word/2010/wordprocessingGroup" xmlns:wpi="http://schemas.microsoft.com/office/word/2010/wordprocessingInk" xmlns:wne="http://schemas.microsoft.com/office/word/2006/wordml" xmlns:wps="http://schemas.microsoft.com/office/word/2010/wordprocessingShape" mc:Ignorable="w14 w15 w16se w16cid w16 w16cex w16sdtdh w16du wp14">
+  <w:p>
+    <w:pPr>
       <w:pStyle w:val="Footer"/>
     </w:pPr>
   </w:p>
@@ -37926,6 +37963,18 @@
 
 <file path=word/footer3.xml><?xml version="1.0" encoding="utf-8"?>
 <w:ftr xmlns:wpc="http://schemas.microsoft.com/office/word/2010/wordprocessingCanvas" xmlns:cx="http://schemas.microsoft.com/office/drawing/2014/chartex" xmlns:cx1="http://schemas.microsoft.com/office/drawing/2015/9/8/chartex" xmlns:cx2="http://schemas.microsoft.com/office/drawing/2015/10/21/chartex" xmlns:cx3="http://schemas.microsoft.com/office/drawing/2016/5/9/chartex" xmlns:cx4="http://schemas.microsoft.com/office/drawing/2016/5/10/chartex" xmlns:cx5="http://schemas.microsoft.com/office/drawing/2016/5/11/chartex" xmlns:cx6="http://schemas.microsoft.com/office/drawing/2016/5/12/chartex" xmlns:cx7="http://schemas.microsoft.com/office/drawing/2016/5/13/chartex" xmlns:cx8="http://schemas.microsoft.com/office/drawing/2016/5/14/chartex" xmlns:mc="http://schemas.openxmlformats.org/markup-compatibility/2006" xmlns:aink="http://schemas.microsoft.com/office/drawing/2016/ink" xmlns:am3d="http://schemas.microsoft.com/office/drawing/2017/model3d" xmlns:o="urn:schemas-microsoft-com:office:office" xmlns:oel="http://schemas.microsoft.com/office/2019/extlst" xmlns:r="http://schemas.openxmlformats.org/officeDocument/2006/relationships" xmlns:m="http://schemas.openxmlformats.org/officeDocument/2006/math" xmlns:v="urn:schemas-microsoft-com:vml" xmlns:wp14="http://schemas.microsoft.com/office/word/2010/wordprocessingDrawing" xmlns:wp="http://schemas.openxmlformats.org/drawingml/2006/wordprocessingDrawing" xmlns:w10="urn:schemas-microsoft-com:office:word" xmlns:w="http://schemas.openxmlformats.org/wordprocessingml/2006/main" xmlns:w14="http://schemas.microsoft.com/office/word/2010/wordml" xmlns:w15="http://schemas.microsoft.com/office/word/2012/wordml" xmlns:w16cex="http://schemas.microsoft.com/office/word/2018/wordml/cex" xmlns:w16cid="http://schemas.microsoft.com/office/word/2016/wordml/cid" xmlns:w16="http://schemas.microsoft.com/office/word/2018/wordml" xmlns:w16du="http://schemas.microsoft.com/office/word/2023/wordml/word16du" xmlns:w16sdtdh="http://schemas.microsoft.com/office/word/2020/wordml/sdtdatahash" xmlns:w16se="http://schemas.microsoft.com/office/word/2015/wordml/symex" xmlns:wpg="http://schemas.microsoft.com/office/word/2010/wordprocessingGroup" xmlns:wpi="http://schemas.microsoft.com/office/word/2010/wordprocessingInk" xmlns:wne="http://schemas.microsoft.com/office/word/2006/wordml" xmlns:wps="http://schemas.microsoft.com/office/word/2010/wordprocessingShape" mc:Ignorable="w14 w15 w16se w16cid w16 w16cex w16sdtdh w16du wp14">
+  <w:p/>
+</w:ftr>
+</file>
+
+<file path=word/footer4.xml><?xml version="1.0" encoding="utf-8"?>
+<w:ftr xmlns:wpc="http://schemas.microsoft.com/office/word/2010/wordprocessingCanvas" xmlns:cx="http://schemas.microsoft.com/office/drawing/2014/chartex" xmlns:cx1="http://schemas.microsoft.com/office/drawing/2015/9/8/chartex" xmlns:cx2="http://schemas.microsoft.com/office/drawing/2015/10/21/chartex" xmlns:cx3="http://schemas.microsoft.com/office/drawing/2016/5/9/chartex" xmlns:cx4="http://schemas.microsoft.com/office/drawing/2016/5/10/chartex" xmlns:cx5="http://schemas.microsoft.com/office/drawing/2016/5/11/chartex" xmlns:cx6="http://schemas.microsoft.com/office/drawing/2016/5/12/chartex" xmlns:cx7="http://schemas.microsoft.com/office/drawing/2016/5/13/chartex" xmlns:cx8="http://schemas.microsoft.com/office/drawing/2016/5/14/chartex" xmlns:mc="http://schemas.openxmlformats.org/markup-compatibility/2006" xmlns:aink="http://schemas.microsoft.com/office/drawing/2016/ink" xmlns:am3d="http://schemas.microsoft.com/office/drawing/2017/model3d" xmlns:o="urn:schemas-microsoft-com:office:office" xmlns:oel="http://schemas.microsoft.com/office/2019/extlst" xmlns:r="http://schemas.openxmlformats.org/officeDocument/2006/relationships" xmlns:m="http://schemas.openxmlformats.org/officeDocument/2006/math" xmlns:v="urn:schemas-microsoft-com:vml" xmlns:wp14="http://schemas.microsoft.com/office/word/2010/wordprocessingDrawing" xmlns:wp="http://schemas.openxmlformats.org/drawingml/2006/wordprocessingDrawing" xmlns:w10="urn:schemas-microsoft-com:office:word" xmlns:w="http://schemas.openxmlformats.org/wordprocessingml/2006/main" xmlns:w14="http://schemas.microsoft.com/office/word/2010/wordml" xmlns:w15="http://schemas.microsoft.com/office/word/2012/wordml" xmlns:w16cex="http://schemas.microsoft.com/office/word/2018/wordml/cex" xmlns:w16cid="http://schemas.microsoft.com/office/word/2016/wordml/cid" xmlns:w16="http://schemas.microsoft.com/office/word/2018/wordml" xmlns:w16du="http://schemas.microsoft.com/office/word/2023/wordml/word16du" xmlns:w16sdtdh="http://schemas.microsoft.com/office/word/2020/wordml/sdtdatahash" xmlns:w16se="http://schemas.microsoft.com/office/word/2015/wordml/symex" xmlns:wpg="http://schemas.microsoft.com/office/word/2010/wordprocessingGroup" xmlns:wpi="http://schemas.microsoft.com/office/word/2010/wordprocessingInk" xmlns:wne="http://schemas.microsoft.com/office/word/2006/wordml" xmlns:wps="http://schemas.microsoft.com/office/word/2010/wordprocessingShape" mc:Ignorable="w14 w15 w16se w16cid w16 w16cex w16sdtdh w16du wp14">
+  <w:p/>
+</w:ftr>
+</file>
+
+<file path=word/footer5.xml><?xml version="1.0" encoding="utf-8"?>
+<w:ftr xmlns:wpc="http://schemas.microsoft.com/office/word/2010/wordprocessingCanvas" xmlns:cx="http://schemas.microsoft.com/office/drawing/2014/chartex" xmlns:cx1="http://schemas.microsoft.com/office/drawing/2015/9/8/chartex" xmlns:cx2="http://schemas.microsoft.com/office/drawing/2015/10/21/chartex" xmlns:cx3="http://schemas.microsoft.com/office/drawing/2016/5/9/chartex" xmlns:cx4="http://schemas.microsoft.com/office/drawing/2016/5/10/chartex" xmlns:cx5="http://schemas.microsoft.com/office/drawing/2016/5/11/chartex" xmlns:cx6="http://schemas.microsoft.com/office/drawing/2016/5/12/chartex" xmlns:cx7="http://schemas.microsoft.com/office/drawing/2016/5/13/chartex" xmlns:cx8="http://schemas.microsoft.com/office/drawing/2016/5/14/chartex" xmlns:mc="http://schemas.openxmlformats.org/markup-compatibility/2006" xmlns:aink="http://schemas.microsoft.com/office/drawing/2016/ink" xmlns:am3d="http://schemas.microsoft.com/office/drawing/2017/model3d" xmlns:o="urn:schemas-microsoft-com:office:office" xmlns:oel="http://schemas.microsoft.com/office/2019/extlst" xmlns:r="http://schemas.openxmlformats.org/officeDocument/2006/relationships" xmlns:m="http://schemas.openxmlformats.org/officeDocument/2006/math" xmlns:v="urn:schemas-microsoft-com:vml" xmlns:wp14="http://schemas.microsoft.com/office/word/2010/wordprocessingDrawing" xmlns:wp="http://schemas.openxmlformats.org/drawingml/2006/wordprocessingDrawing" xmlns:w10="urn:schemas-microsoft-com:office:word" xmlns:w="http://schemas.openxmlformats.org/wordprocessingml/2006/main" xmlns:w14="http://schemas.microsoft.com/office/word/2010/wordml" xmlns:w15="http://schemas.microsoft.com/office/word/2012/wordml" xmlns:w16cex="http://schemas.microsoft.com/office/word/2018/wordml/cex" xmlns:w16cid="http://schemas.microsoft.com/office/word/2016/wordml/cid" xmlns:w16="http://schemas.microsoft.com/office/word/2018/wordml" xmlns:w16du="http://schemas.microsoft.com/office/word/2023/wordml/word16du" xmlns:w16sdtdh="http://schemas.microsoft.com/office/word/2020/wordml/sdtdatahash" xmlns:w16se="http://schemas.microsoft.com/office/word/2015/wordml/symex" xmlns:wpg="http://schemas.microsoft.com/office/word/2010/wordprocessingGroup" xmlns:wpi="http://schemas.microsoft.com/office/word/2010/wordprocessingInk" xmlns:wne="http://schemas.microsoft.com/office/word/2006/wordml" xmlns:wps="http://schemas.microsoft.com/office/word/2010/wordprocessingShape" mc:Ignorable="w14 w15 w16se w16cid w16 w16cex w16sdtdh w16du wp14">
   <w:p>
     <w:pPr>
       <w:pStyle w:val="Footer-Right"/>
@@ -38094,7 +38143,7 @@
 </w:ftr>
 </file>
 
-<file path=word/footer4.xml><?xml version="1.0" encoding="utf-8"?>
+<file path=word/footer6.xml><?xml version="1.0" encoding="utf-8"?>
 <w:ftr xmlns:wpc="http://schemas.microsoft.com/office/word/2010/wordprocessingCanvas" xmlns:cx="http://schemas.microsoft.com/office/drawing/2014/chartex" xmlns:cx1="http://schemas.microsoft.com/office/drawing/2015/9/8/chartex" xmlns:cx2="http://schemas.microsoft.com/office/drawing/2015/10/21/chartex" xmlns:cx3="http://schemas.microsoft.com/office/drawing/2016/5/9/chartex" xmlns:cx4="http://schemas.microsoft.com/office/drawing/2016/5/10/chartex" xmlns:cx5="http://schemas.microsoft.com/office/drawing/2016/5/11/chartex" xmlns:cx6="http://schemas.microsoft.com/office/drawing/2016/5/12/chartex" xmlns:cx7="http://schemas.microsoft.com/office/drawing/2016/5/13/chartex" xmlns:cx8="http://schemas.microsoft.com/office/drawing/2016/5/14/chartex" xmlns:mc="http://schemas.openxmlformats.org/markup-compatibility/2006" xmlns:aink="http://schemas.microsoft.com/office/drawing/2016/ink" xmlns:am3d="http://schemas.microsoft.com/office/drawing/2017/model3d" xmlns:o="urn:schemas-microsoft-com:office:office" xmlns:oel="http://schemas.microsoft.com/office/2019/extlst" xmlns:r="http://schemas.openxmlformats.org/officeDocument/2006/relationships" xmlns:m="http://schemas.openxmlformats.org/officeDocument/2006/math" xmlns:v="urn:schemas-microsoft-com:vml" xmlns:wp14="http://schemas.microsoft.com/office/word/2010/wordprocessingDrawing" xmlns:wp="http://schemas.openxmlformats.org/drawingml/2006/wordprocessingDrawing" xmlns:w10="urn:schemas-microsoft-com:office:word" xmlns:w="http://schemas.openxmlformats.org/wordprocessingml/2006/main" xmlns:w14="http://schemas.microsoft.com/office/word/2010/wordml" xmlns:w15="http://schemas.microsoft.com/office/word/2012/wordml" xmlns:w16cex="http://schemas.microsoft.com/office/word/2018/wordml/cex" xmlns:w16cid="http://schemas.microsoft.com/office/word/2016/wordml/cid" xmlns:w16="http://schemas.microsoft.com/office/word/2018/wordml" xmlns:w16du="http://schemas.microsoft.com/office/word/2023/wordml/word16du" xmlns:w16sdtdh="http://schemas.microsoft.com/office/word/2020/wordml/sdtdatahash" xmlns:w16se="http://schemas.microsoft.com/office/word/2015/wordml/symex" xmlns:wpg="http://schemas.microsoft.com/office/word/2010/wordprocessingGroup" xmlns:wpi="http://schemas.microsoft.com/office/word/2010/wordprocessingInk" xmlns:wne="http://schemas.microsoft.com/office/word/2006/wordml" xmlns:wps="http://schemas.microsoft.com/office/word/2010/wordprocessingShape" mc:Ignorable="w14 w15 w16se w16cid w16 w16cex w16sdtdh w16du wp14">
   <w:p>
     <w:pPr>
@@ -38132,7 +38181,7 @@
 </w:ftr>
 </file>
 
-<file path=word/footer5.xml><?xml version="1.0" encoding="utf-8"?>
+<file path=word/footer7.xml><?xml version="1.0" encoding="utf-8"?>
 <w:ftr xmlns:wpc="http://schemas.microsoft.com/office/word/2010/wordprocessingCanvas" xmlns:cx="http://schemas.microsoft.com/office/drawing/2014/chartex" xmlns:cx1="http://schemas.microsoft.com/office/drawing/2015/9/8/chartex" xmlns:cx2="http://schemas.microsoft.com/office/drawing/2015/10/21/chartex" xmlns:cx3="http://schemas.microsoft.com/office/drawing/2016/5/9/chartex" xmlns:cx4="http://schemas.microsoft.com/office/drawing/2016/5/10/chartex" xmlns:cx5="http://schemas.microsoft.com/office/drawing/2016/5/11/chartex" xmlns:cx6="http://schemas.microsoft.com/office/drawing/2016/5/12/chartex" xmlns:cx7="http://schemas.microsoft.com/office/drawing/2016/5/13/chartex" xmlns:cx8="http://schemas.microsoft.com/office/drawing/2016/5/14/chartex" xmlns:mc="http://schemas.openxmlformats.org/markup-compatibility/2006" xmlns:aink="http://schemas.microsoft.com/office/drawing/2016/ink" xmlns:am3d="http://schemas.microsoft.com/office/drawing/2017/model3d" xmlns:o="urn:schemas-microsoft-com:office:office" xmlns:oel="http://schemas.microsoft.com/office/2019/extlst" xmlns:r="http://schemas.openxmlformats.org/officeDocument/2006/relationships" xmlns:m="http://schemas.openxmlformats.org/officeDocument/2006/math" xmlns:v="urn:schemas-microsoft-com:vml" xmlns:wp14="http://schemas.microsoft.com/office/word/2010/wordprocessingDrawing" xmlns:wp="http://schemas.openxmlformats.org/drawingml/2006/wordprocessingDrawing" xmlns:w10="urn:schemas-microsoft-com:office:word" xmlns:w="http://schemas.openxmlformats.org/wordprocessingml/2006/main" xmlns:w14="http://schemas.microsoft.com/office/word/2010/wordml" xmlns:w15="http://schemas.microsoft.com/office/word/2012/wordml" xmlns:w16cex="http://schemas.microsoft.com/office/word/2018/wordml/cex" xmlns:w16cid="http://schemas.microsoft.com/office/word/2016/wordml/cid" xmlns:w16="http://schemas.microsoft.com/office/word/2018/wordml" xmlns:w16du="http://schemas.microsoft.com/office/word/2023/wordml/word16du" xmlns:w16sdtdh="http://schemas.microsoft.com/office/word/2020/wordml/sdtdatahash" xmlns:w16se="http://schemas.microsoft.com/office/word/2015/wordml/symex" xmlns:wpg="http://schemas.microsoft.com/office/word/2010/wordprocessingGroup" xmlns:wpi="http://schemas.microsoft.com/office/word/2010/wordprocessingInk" xmlns:wne="http://schemas.microsoft.com/office/word/2006/wordml" xmlns:wps="http://schemas.microsoft.com/office/word/2010/wordprocessingShape" mc:Ignorable="w14 w15 w16se w16cid w16 w16cex w16sdtdh w16du wp14">
   <w:p>
     <w:pPr>
@@ -38175,7 +38224,7 @@
 </w:ftr>
 </file>
 
-<file path=word/footer6.xml><?xml version="1.0" encoding="utf-8"?>
+<file path=word/footer8.xml><?xml version="1.0" encoding="utf-8"?>
 <w:ftr xmlns:wpc="http://schemas.microsoft.com/office/word/2010/wordprocessingCanvas" xmlns:cx="http://schemas.microsoft.com/office/drawing/2014/chartex" xmlns:cx1="http://schemas.microsoft.com/office/drawing/2015/9/8/chartex" xmlns:cx2="http://schemas.microsoft.com/office/drawing/2015/10/21/chartex" xmlns:cx3="http://schemas.microsoft.com/office/drawing/2016/5/9/chartex" xmlns:cx4="http://schemas.microsoft.com/office/drawing/2016/5/10/chartex" xmlns:cx5="http://schemas.microsoft.com/office/drawing/2016/5/11/chartex" xmlns:cx6="http://schemas.microsoft.com/office/drawing/2016/5/12/chartex" xmlns:cx7="http://schemas.microsoft.com/office/drawing/2016/5/13/chartex" xmlns:cx8="http://schemas.microsoft.com/office/drawing/2016/5/14/chartex" xmlns:mc="http://schemas.openxmlformats.org/markup-compatibility/2006" xmlns:aink="http://schemas.microsoft.com/office/drawing/2016/ink" xmlns:am3d="http://schemas.microsoft.com/office/drawing/2017/model3d" xmlns:o="urn:schemas-microsoft-com:office:office" xmlns:oel="http://schemas.microsoft.com/office/2019/extlst" xmlns:r="http://schemas.openxmlformats.org/officeDocument/2006/relationships" xmlns:m="http://schemas.openxmlformats.org/officeDocument/2006/math" xmlns:v="urn:schemas-microsoft-com:vml" xmlns:wp14="http://schemas.microsoft.com/office/word/2010/wordprocessingDrawing" xmlns:wp="http://schemas.openxmlformats.org/drawingml/2006/wordprocessingDrawing" xmlns:w10="urn:schemas-microsoft-com:office:word" xmlns:w="http://schemas.openxmlformats.org/wordprocessingml/2006/main" xmlns:w14="http://schemas.microsoft.com/office/word/2010/wordml" xmlns:w15="http://schemas.microsoft.com/office/word/2012/wordml" xmlns:w16cex="http://schemas.microsoft.com/office/word/2018/wordml/cex" xmlns:w16cid="http://schemas.microsoft.com/office/word/2016/wordml/cid" xmlns:w16="http://schemas.microsoft.com/office/word/2018/wordml" xmlns:w16du="http://schemas.microsoft.com/office/word/2023/wordml/word16du" xmlns:w16sdtdh="http://schemas.microsoft.com/office/word/2020/wordml/sdtdatahash" xmlns:w16se="http://schemas.microsoft.com/office/word/2015/wordml/symex" xmlns:wpg="http://schemas.microsoft.com/office/word/2010/wordprocessingGroup" xmlns:wpi="http://schemas.microsoft.com/office/word/2010/wordprocessingInk" xmlns:wne="http://schemas.microsoft.com/office/word/2006/wordml" xmlns:wps="http://schemas.microsoft.com/office/word/2010/wordprocessingShape" mc:Ignorable="w14 w15 w16se w16cid w16 w16cex w16sdtdh w16du wp14">
   <w:p>
     <w:pPr>
@@ -38217,7 +38266,7 @@
 </w:ftr>
 </file>
 
-<file path=word/footer7.xml><?xml version="1.0" encoding="utf-8"?>
+<file path=word/footer9.xml><?xml version="1.0" encoding="utf-8"?>
 <w:ftr xmlns:wpc="http://schemas.microsoft.com/office/word/2010/wordprocessingCanvas" xmlns:cx="http://schemas.microsoft.com/office/drawing/2014/chartex" xmlns:cx1="http://schemas.microsoft.com/office/drawing/2015/9/8/chartex" xmlns:cx2="http://schemas.microsoft.com/office/drawing/2015/10/21/chartex" xmlns:cx3="http://schemas.microsoft.com/office/drawing/2016/5/9/chartex" xmlns:cx4="http://schemas.microsoft.com/office/drawing/2016/5/10/chartex" xmlns:cx5="http://schemas.microsoft.com/office/drawing/2016/5/11/chartex" xmlns:cx6="http://schemas.microsoft.com/office/drawing/2016/5/12/chartex" xmlns:cx7="http://schemas.microsoft.com/office/drawing/2016/5/13/chartex" xmlns:cx8="http://schemas.microsoft.com/office/drawing/2016/5/14/chartex" xmlns:mc="http://schemas.openxmlformats.org/markup-compatibility/2006" xmlns:aink="http://schemas.microsoft.com/office/drawing/2016/ink" xmlns:am3d="http://schemas.microsoft.com/office/drawing/2017/model3d" xmlns:o="urn:schemas-microsoft-com:office:office" xmlns:oel="http://schemas.microsoft.com/office/2019/extlst" xmlns:r="http://schemas.openxmlformats.org/officeDocument/2006/relationships" xmlns:m="http://schemas.openxmlformats.org/officeDocument/2006/math" xmlns:v="urn:schemas-microsoft-com:vml" xmlns:wp14="http://schemas.microsoft.com/office/word/2010/wordprocessingDrawing" xmlns:wp="http://schemas.openxmlformats.org/drawingml/2006/wordprocessingDrawing" xmlns:w10="urn:schemas-microsoft-com:office:word" xmlns:w="http://schemas.openxmlformats.org/wordprocessingml/2006/main" xmlns:w14="http://schemas.microsoft.com/office/word/2010/wordml" xmlns:w15="http://schemas.microsoft.com/office/word/2012/wordml" xmlns:w16cex="http://schemas.microsoft.com/office/word/2018/wordml/cex" xmlns:w16cid="http://schemas.microsoft.com/office/word/2016/wordml/cid" xmlns:w16="http://schemas.microsoft.com/office/word/2018/wordml" xmlns:w16du="http://schemas.microsoft.com/office/word/2023/wordml/word16du" xmlns:w16sdtdh="http://schemas.microsoft.com/office/word/2020/wordml/sdtdatahash" xmlns:w16se="http://schemas.microsoft.com/office/word/2015/wordml/symex" xmlns:wpg="http://schemas.microsoft.com/office/word/2010/wordprocessingGroup" xmlns:wpi="http://schemas.microsoft.com/office/word/2010/wordprocessingInk" xmlns:wne="http://schemas.microsoft.com/office/word/2006/wordml" xmlns:wps="http://schemas.microsoft.com/office/word/2010/wordprocessingShape" mc:Ignorable="w14 w15 w16se w16cid w16 w16cex w16sdtdh w16du wp14">
   <w:p>
     <w:pPr>
@@ -38255,62 +38304,6 @@
         <w:noProof/>
       </w:rPr>
       <w:t>105</w:t>
-    </w:r>
-    <w:r>
-      <w:fldChar w:fldCharType="end"/>
-    </w:r>
-  </w:p>
-</w:ftr>
-</file>
-
-<file path=word/footer8.xml><?xml version="1.0" encoding="utf-8"?>
-<w:ftr xmlns:wpc="http://schemas.microsoft.com/office/word/2010/wordprocessingCanvas" xmlns:cx="http://schemas.microsoft.com/office/drawing/2014/chartex" xmlns:cx1="http://schemas.microsoft.com/office/drawing/2015/9/8/chartex" xmlns:cx2="http://schemas.microsoft.com/office/drawing/2015/10/21/chartex" xmlns:cx3="http://schemas.microsoft.com/office/drawing/2016/5/9/chartex" xmlns:cx4="http://schemas.microsoft.com/office/drawing/2016/5/10/chartex" xmlns:cx5="http://schemas.microsoft.com/office/drawing/2016/5/11/chartex" xmlns:cx6="http://schemas.microsoft.com/office/drawing/2016/5/12/chartex" xmlns:cx7="http://schemas.microsoft.com/office/drawing/2016/5/13/chartex" xmlns:cx8="http://schemas.microsoft.com/office/drawing/2016/5/14/chartex" xmlns:mc="http://schemas.openxmlformats.org/markup-compatibility/2006" xmlns:aink="http://schemas.microsoft.com/office/drawing/2016/ink" xmlns:am3d="http://schemas.microsoft.com/office/drawing/2017/model3d" xmlns:o="urn:schemas-microsoft-com:office:office" xmlns:oel="http://schemas.microsoft.com/office/2019/extlst" xmlns:r="http://schemas.openxmlformats.org/officeDocument/2006/relationships" xmlns:m="http://schemas.openxmlformats.org/officeDocument/2006/math" xmlns:v="urn:schemas-microsoft-com:vml" xmlns:wp14="http://schemas.microsoft.com/office/word/2010/wordprocessingDrawing" xmlns:wp="http://schemas.openxmlformats.org/drawingml/2006/wordprocessingDrawing" xmlns:w10="urn:schemas-microsoft-com:office:word" xmlns:w="http://schemas.openxmlformats.org/wordprocessingml/2006/main" xmlns:w14="http://schemas.microsoft.com/office/word/2010/wordml" xmlns:w15="http://schemas.microsoft.com/office/word/2012/wordml" xmlns:w16cex="http://schemas.microsoft.com/office/word/2018/wordml/cex" xmlns:w16cid="http://schemas.microsoft.com/office/word/2016/wordml/cid" xmlns:w16="http://schemas.microsoft.com/office/word/2018/wordml" xmlns:w16du="http://schemas.microsoft.com/office/word/2023/wordml/word16du" xmlns:w16sdtdh="http://schemas.microsoft.com/office/word/2020/wordml/sdtdatahash" xmlns:w16se="http://schemas.microsoft.com/office/word/2015/wordml/symex" xmlns:wpg="http://schemas.microsoft.com/office/word/2010/wordprocessingGroup" xmlns:wpi="http://schemas.microsoft.com/office/word/2010/wordprocessingInk" xmlns:wne="http://schemas.microsoft.com/office/word/2006/wordml" xmlns:wps="http://schemas.microsoft.com/office/word/2010/wordprocessingShape" mc:Ignorable="w14 w15 w16se w16cid w16 w16cex w16sdtdh w16du wp14">
-  <w:p>
-    <w:pPr>
-      <w:pStyle w:val="Footer"/>
-    </w:pPr>
-  </w:p>
-</w:ftr>
-</file>
-
-<file path=word/footer9.xml><?xml version="1.0" encoding="utf-8"?>
-<w:ftr xmlns:wpc="http://schemas.microsoft.com/office/word/2010/wordprocessingCanvas" xmlns:cx="http://schemas.microsoft.com/office/drawing/2014/chartex" xmlns:cx1="http://schemas.microsoft.com/office/drawing/2015/9/8/chartex" xmlns:cx2="http://schemas.microsoft.com/office/drawing/2015/10/21/chartex" xmlns:cx3="http://schemas.microsoft.com/office/drawing/2016/5/9/chartex" xmlns:cx4="http://schemas.microsoft.com/office/drawing/2016/5/10/chartex" xmlns:cx5="http://schemas.microsoft.com/office/drawing/2016/5/11/chartex" xmlns:cx6="http://schemas.microsoft.com/office/drawing/2016/5/12/chartex" xmlns:cx7="http://schemas.microsoft.com/office/drawing/2016/5/13/chartex" xmlns:cx8="http://schemas.microsoft.com/office/drawing/2016/5/14/chartex" xmlns:mc="http://schemas.openxmlformats.org/markup-compatibility/2006" xmlns:aink="http://schemas.microsoft.com/office/drawing/2016/ink" xmlns:am3d="http://schemas.microsoft.com/office/drawing/2017/model3d" xmlns:o="urn:schemas-microsoft-com:office:office" xmlns:oel="http://schemas.microsoft.com/office/2019/extlst" xmlns:r="http://schemas.openxmlformats.org/officeDocument/2006/relationships" xmlns:m="http://schemas.openxmlformats.org/officeDocument/2006/math" xmlns:v="urn:schemas-microsoft-com:vml" xmlns:wp14="http://schemas.microsoft.com/office/word/2010/wordprocessingDrawing" xmlns:wp="http://schemas.openxmlformats.org/drawingml/2006/wordprocessingDrawing" xmlns:w10="urn:schemas-microsoft-com:office:word" xmlns:w="http://schemas.openxmlformats.org/wordprocessingml/2006/main" xmlns:w14="http://schemas.microsoft.com/office/word/2010/wordml" xmlns:w15="http://schemas.microsoft.com/office/word/2012/wordml" xmlns:w16cex="http://schemas.microsoft.com/office/word/2018/wordml/cex" xmlns:w16cid="http://schemas.microsoft.com/office/word/2016/wordml/cid" xmlns:w16="http://schemas.microsoft.com/office/word/2018/wordml" xmlns:w16du="http://schemas.microsoft.com/office/word/2023/wordml/word16du" xmlns:w16sdtdh="http://schemas.microsoft.com/office/word/2020/wordml/sdtdatahash" xmlns:w16se="http://schemas.microsoft.com/office/word/2015/wordml/symex" xmlns:wpg="http://schemas.microsoft.com/office/word/2010/wordprocessingGroup" xmlns:wpi="http://schemas.microsoft.com/office/word/2010/wordprocessingInk" xmlns:wne="http://schemas.microsoft.com/office/word/2006/wordml" xmlns:wps="http://schemas.microsoft.com/office/word/2010/wordprocessingShape" mc:Ignorable="w14 w15 w16se w16cid w16 w16cex w16sdtdh w16du wp14">
-  <w:p>
-    <w:pPr>
-      <w:pStyle w:val="Footer-Right"/>
-      <w:pBdr>
-        <w:top w:val="single" w:sz="4" w:space="1" w:color="auto"/>
-      </w:pBdr>
-    </w:pPr>
-    <w:r>
-      <w:rPr>
-        <w:noProof/>
-      </w:rPr>
-      <w:tab/>
-    </w:r>
-    <w:r>
-      <w:rPr>
-        <w:noProof/>
-      </w:rPr>
-      <w:tab/>
-    </w:r>
-    <w:r>
-      <w:tab/>
-    </w:r>
-    <w:r>
-      <w:fldChar w:fldCharType="begin"/>
-    </w:r>
-    <w:r>
-      <w:instrText xml:space="preserve">PAGE  </w:instrText>
-    </w:r>
-    <w:r>
-      <w:fldChar w:fldCharType="separate"/>
-    </w:r>
-    <w:r>
-      <w:rPr>
-        <w:noProof/>
-      </w:rPr>
-      <w:t>106</w:t>
     </w:r>
     <w:r>
       <w:fldChar w:fldCharType="end"/>
@@ -38478,11 +38471,29 @@
   <w:p>
     <w:pPr>
       <w:pStyle w:val="Header"/>
-      <w:ind w:firstLine="720"/>
+      <w:bidi w:val="0"/>
     </w:pPr>
-    <w:fldSimple w:instr=" STYLEREF  &quot;Title,Thesis Title&quot;  \* MERGEFORMAT ">
-      <w:r>
-        <w:t>Islanding Scenarios for High Reliable Operation of Distribution Networks</w:t>
+    <w:r>
+      <w:tab/>
+      <w:t xml:space="preserve">Chapter </w:t>
+    </w:r>
+    <w:fldSimple w:instr=" STYLEREF  &quot;Heading 1&quot; \n  \* MERGEFORMAT ">
+      <w:r>
+        <w:rPr>
+          <w:cs/>
+        </w:rPr>
+        <w:t>‎</w:t>
+      </w:r>
+      <w:r>
+        <w:t>1</w:t>
+      </w:r>
+    </w:fldSimple>
+    <w:r>
+      <w:t xml:space="preserve">: </w:t>
+    </w:r>
+    <w:fldSimple w:instr=" STYLEREF  &quot;Heading 1&quot;  \* MERGEFORMAT ">
+      <w:r>
+        <w:t>Introduction</w:t>
       </w:r>
     </w:fldSimple>
   </w:p>
@@ -38526,10 +38537,13 @@
   <w:p>
     <w:pPr>
       <w:pStyle w:val="Header"/>
-      <w:pBdr>
-        <w:bottom w:val="none" w:sz="0" w:space="0" w:color="auto"/>
-      </w:pBdr>
+      <w:ind w:firstLine="720"/>
     </w:pPr>
+    <w:fldSimple w:instr=" STYLEREF  &quot;Title,Thesis Title&quot;  \* MERGEFORMAT ">
+      <w:r>
+        <w:t>Islanding Scenarios for High Reliable Operation of Distribution Networks</w:t>
+      </w:r>
+    </w:fldSimple>
   </w:p>
 </w:hdr>
 </file>
@@ -38539,11 +38553,13 @@
   <w:p>
     <w:pPr>
       <w:pStyle w:val="Header"/>
-      <w:pBdr>
-        <w:bottom w:val="none" w:sz="0" w:space="0" w:color="auto"/>
-      </w:pBdr>
-      <w:bidi w:val="0"/>
+      <w:ind w:firstLine="720"/>
     </w:pPr>
+    <w:fldSimple w:instr=" STYLEREF  &quot;Title,Thesis Title&quot;  \* MERGEFORMAT ">
+      <w:r>
+        <w:t>Islanding Scenarios for High Reliable Operation of Distribution Networks</w:t>
+      </w:r>
+    </w:fldSimple>
   </w:p>
 </w:hdr>
 </file>
@@ -38556,7 +38572,6 @@
       <w:pBdr>
         <w:bottom w:val="none" w:sz="0" w:space="0" w:color="auto"/>
       </w:pBdr>
-      <w:bidi w:val="0"/>
     </w:pPr>
   </w:p>
 </w:hdr>
@@ -38577,6 +38592,34 @@
 </file>
 
 <file path=word/header17.xml><?xml version="1.0" encoding="utf-8"?>
+<w:hdr xmlns:wpc="http://schemas.microsoft.com/office/word/2010/wordprocessingCanvas" xmlns:cx="http://schemas.microsoft.com/office/drawing/2014/chartex" xmlns:cx1="http://schemas.microsoft.com/office/drawing/2015/9/8/chartex" xmlns:cx2="http://schemas.microsoft.com/office/drawing/2015/10/21/chartex" xmlns:cx3="http://schemas.microsoft.com/office/drawing/2016/5/9/chartex" xmlns:cx4="http://schemas.microsoft.com/office/drawing/2016/5/10/chartex" xmlns:cx5="http://schemas.microsoft.com/office/drawing/2016/5/11/chartex" xmlns:cx6="http://schemas.microsoft.com/office/drawing/2016/5/12/chartex" xmlns:cx7="http://schemas.microsoft.com/office/drawing/2016/5/13/chartex" xmlns:cx8="http://schemas.microsoft.com/office/drawing/2016/5/14/chartex" xmlns:mc="http://schemas.openxmlformats.org/markup-compatibility/2006" xmlns:aink="http://schemas.microsoft.com/office/drawing/2016/ink" xmlns:am3d="http://schemas.microsoft.com/office/drawing/2017/model3d" xmlns:o="urn:schemas-microsoft-com:office:office" xmlns:oel="http://schemas.microsoft.com/office/2019/extlst" xmlns:r="http://schemas.openxmlformats.org/officeDocument/2006/relationships" xmlns:m="http://schemas.openxmlformats.org/officeDocument/2006/math" xmlns:v="urn:schemas-microsoft-com:vml" xmlns:wp14="http://schemas.microsoft.com/office/word/2010/wordprocessingDrawing" xmlns:wp="http://schemas.openxmlformats.org/drawingml/2006/wordprocessingDrawing" xmlns:w10="urn:schemas-microsoft-com:office:word" xmlns:w="http://schemas.openxmlformats.org/wordprocessingml/2006/main" xmlns:w14="http://schemas.microsoft.com/office/word/2010/wordml" xmlns:w15="http://schemas.microsoft.com/office/word/2012/wordml" xmlns:w16cex="http://schemas.microsoft.com/office/word/2018/wordml/cex" xmlns:w16cid="http://schemas.microsoft.com/office/word/2016/wordml/cid" xmlns:w16="http://schemas.microsoft.com/office/word/2018/wordml" xmlns:w16du="http://schemas.microsoft.com/office/word/2023/wordml/word16du" xmlns:w16sdtdh="http://schemas.microsoft.com/office/word/2020/wordml/sdtdatahash" xmlns:w16se="http://schemas.microsoft.com/office/word/2015/wordml/symex" xmlns:wpg="http://schemas.microsoft.com/office/word/2010/wordprocessingGroup" xmlns:wpi="http://schemas.microsoft.com/office/word/2010/wordprocessingInk" xmlns:wne="http://schemas.microsoft.com/office/word/2006/wordml" xmlns:wps="http://schemas.microsoft.com/office/word/2010/wordprocessingShape" mc:Ignorable="w14 w15 w16se w16cid w16 w16cex w16sdtdh w16du wp14">
+  <w:p>
+    <w:pPr>
+      <w:pStyle w:val="Header"/>
+      <w:pBdr>
+        <w:bottom w:val="none" w:sz="0" w:space="0" w:color="auto"/>
+      </w:pBdr>
+      <w:bidi w:val="0"/>
+    </w:pPr>
+  </w:p>
+</w:hdr>
+</file>
+
+<file path=word/header18.xml><?xml version="1.0" encoding="utf-8"?>
+<w:hdr xmlns:wpc="http://schemas.microsoft.com/office/word/2010/wordprocessingCanvas" xmlns:cx="http://schemas.microsoft.com/office/drawing/2014/chartex" xmlns:cx1="http://schemas.microsoft.com/office/drawing/2015/9/8/chartex" xmlns:cx2="http://schemas.microsoft.com/office/drawing/2015/10/21/chartex" xmlns:cx3="http://schemas.microsoft.com/office/drawing/2016/5/9/chartex" xmlns:cx4="http://schemas.microsoft.com/office/drawing/2016/5/10/chartex" xmlns:cx5="http://schemas.microsoft.com/office/drawing/2016/5/11/chartex" xmlns:cx6="http://schemas.microsoft.com/office/drawing/2016/5/12/chartex" xmlns:cx7="http://schemas.microsoft.com/office/drawing/2016/5/13/chartex" xmlns:cx8="http://schemas.microsoft.com/office/drawing/2016/5/14/chartex" xmlns:mc="http://schemas.openxmlformats.org/markup-compatibility/2006" xmlns:aink="http://schemas.microsoft.com/office/drawing/2016/ink" xmlns:am3d="http://schemas.microsoft.com/office/drawing/2017/model3d" xmlns:o="urn:schemas-microsoft-com:office:office" xmlns:oel="http://schemas.microsoft.com/office/2019/extlst" xmlns:r="http://schemas.openxmlformats.org/officeDocument/2006/relationships" xmlns:m="http://schemas.openxmlformats.org/officeDocument/2006/math" xmlns:v="urn:schemas-microsoft-com:vml" xmlns:wp14="http://schemas.microsoft.com/office/word/2010/wordprocessingDrawing" xmlns:wp="http://schemas.openxmlformats.org/drawingml/2006/wordprocessingDrawing" xmlns:w10="urn:schemas-microsoft-com:office:word" xmlns:w="http://schemas.openxmlformats.org/wordprocessingml/2006/main" xmlns:w14="http://schemas.microsoft.com/office/word/2010/wordml" xmlns:w15="http://schemas.microsoft.com/office/word/2012/wordml" xmlns:w16cex="http://schemas.microsoft.com/office/word/2018/wordml/cex" xmlns:w16cid="http://schemas.microsoft.com/office/word/2016/wordml/cid" xmlns:w16="http://schemas.microsoft.com/office/word/2018/wordml" xmlns:w16du="http://schemas.microsoft.com/office/word/2023/wordml/word16du" xmlns:w16sdtdh="http://schemas.microsoft.com/office/word/2020/wordml/sdtdatahash" xmlns:w16se="http://schemas.microsoft.com/office/word/2015/wordml/symex" xmlns:wpg="http://schemas.microsoft.com/office/word/2010/wordprocessingGroup" xmlns:wpi="http://schemas.microsoft.com/office/word/2010/wordprocessingInk" xmlns:wne="http://schemas.microsoft.com/office/word/2006/wordml" xmlns:wps="http://schemas.microsoft.com/office/word/2010/wordprocessingShape" mc:Ignorable="w14 w15 w16se w16cid w16 w16cex w16sdtdh w16du wp14">
+  <w:p>
+    <w:pPr>
+      <w:pStyle w:val="Header"/>
+      <w:pBdr>
+        <w:bottom w:val="none" w:sz="0" w:space="0" w:color="auto"/>
+      </w:pBdr>
+      <w:bidi w:val="0"/>
+    </w:pPr>
+  </w:p>
+</w:hdr>
+</file>
+
+<file path=word/header19.xml><?xml version="1.0" encoding="utf-8"?>
 <w:hdr xmlns:wpc="http://schemas.microsoft.com/office/word/2010/wordprocessingCanvas" xmlns:cx="http://schemas.microsoft.com/office/drawing/2014/chartex" xmlns:cx1="http://schemas.microsoft.com/office/drawing/2015/9/8/chartex" xmlns:cx2="http://schemas.microsoft.com/office/drawing/2015/10/21/chartex" xmlns:cx3="http://schemas.microsoft.com/office/drawing/2016/5/9/chartex" xmlns:cx4="http://schemas.microsoft.com/office/drawing/2016/5/10/chartex" xmlns:cx5="http://schemas.microsoft.com/office/drawing/2016/5/11/chartex" xmlns:cx6="http://schemas.microsoft.com/office/drawing/2016/5/12/chartex" xmlns:cx7="http://schemas.microsoft.com/office/drawing/2016/5/13/chartex" xmlns:cx8="http://schemas.microsoft.com/office/drawing/2016/5/14/chartex" xmlns:mc="http://schemas.openxmlformats.org/markup-compatibility/2006" xmlns:aink="http://schemas.microsoft.com/office/drawing/2016/ink" xmlns:am3d="http://schemas.microsoft.com/office/drawing/2017/model3d" xmlns:o="urn:schemas-microsoft-com:office:office" xmlns:oel="http://schemas.microsoft.com/office/2019/extlst" xmlns:r="http://schemas.openxmlformats.org/officeDocument/2006/relationships" xmlns:m="http://schemas.openxmlformats.org/officeDocument/2006/math" xmlns:v="urn:schemas-microsoft-com:vml" xmlns:wp14="http://schemas.microsoft.com/office/word/2010/wordprocessingDrawing" xmlns:wp="http://schemas.openxmlformats.org/drawingml/2006/wordprocessingDrawing" xmlns:w10="urn:schemas-microsoft-com:office:word" xmlns:w="http://schemas.openxmlformats.org/wordprocessingml/2006/main" xmlns:w14="http://schemas.microsoft.com/office/word/2010/wordml" xmlns:w15="http://schemas.microsoft.com/office/word/2012/wordml" xmlns:w16cex="http://schemas.microsoft.com/office/word/2018/wordml/cex" xmlns:w16cid="http://schemas.microsoft.com/office/word/2016/wordml/cid" xmlns:w16="http://schemas.microsoft.com/office/word/2018/wordml" xmlns:w16du="http://schemas.microsoft.com/office/word/2023/wordml/word16du" xmlns:w16sdtdh="http://schemas.microsoft.com/office/word/2020/wordml/sdtdatahash" xmlns:w16se="http://schemas.microsoft.com/office/word/2015/wordml/symex" xmlns:wpg="http://schemas.microsoft.com/office/word/2010/wordprocessingGroup" xmlns:wpi="http://schemas.microsoft.com/office/word/2010/wordprocessingInk" xmlns:wne="http://schemas.microsoft.com/office/word/2006/wordml" xmlns:wps="http://schemas.microsoft.com/office/word/2010/wordprocessingShape" mc:Ignorable="w14 w15 w16se w16cid w16 w16cex w16sdtdh w16du wp14">
   <w:p>
     <w:pPr>
@@ -38665,13 +38708,11 @@
   <w:p>
     <w:pPr>
       <w:pStyle w:val="Header"/>
-      <w:ind w:firstLine="720"/>
+      <w:pBdr>
+        <w:bottom w:val="none" w:sz="0" w:space="0" w:color="auto"/>
+      </w:pBdr>
+      <w:bidi w:val="0"/>
     </w:pPr>
-    <w:fldSimple w:instr=" STYLEREF  &quot;Title,Thesis Title&quot;  \* MERGEFORMAT ">
-      <w:r>
-        <w:t>Islanding Scenarios for High Reliable Operation of Distribution Networks</w:t>
-      </w:r>
-    </w:fldSimple>
   </w:p>
 </w:hdr>
 </file>
@@ -38681,31 +38722,11 @@
   <w:p>
     <w:pPr>
       <w:pStyle w:val="Header"/>
+      <w:pBdr>
+        <w:bottom w:val="none" w:sz="0" w:space="0" w:color="auto"/>
+      </w:pBdr>
       <w:bidi w:val="0"/>
     </w:pPr>
-    <w:r>
-      <w:tab/>
-      <w:t xml:space="preserve">Chapter </w:t>
-    </w:r>
-    <w:fldSimple w:instr=" STYLEREF  &quot;Heading 1&quot; \n  \* MERGEFORMAT ">
-      <w:r>
-        <w:rPr>
-          <w:cs/>
-        </w:rPr>
-        <w:t>‎</w:t>
-      </w:r>
-      <w:r>
-        <w:t>1</w:t>
-      </w:r>
-    </w:fldSimple>
-    <w:r>
-      <w:t xml:space="preserve">: </w:t>
-    </w:r>
-    <w:fldSimple w:instr=" STYLEREF  &quot;Heading 1&quot;  \* MERGEFORMAT ">
-      <w:r>
-        <w:t>Introduction</w:t>
-      </w:r>
-    </w:fldSimple>
   </w:p>
 </w:hdr>
 </file>
@@ -41374,6 +41395,7 @@
   <w:style w:type="character" w:default="1" w:styleId="DefaultParagraphFont">
     <w:name w:val="Default Paragraph Font"/>
     <w:uiPriority w:val="1"/>
+    <w:semiHidden/>
     <w:unhideWhenUsed/>
   </w:style>
   <w:style w:type="table" w:default="1" w:styleId="TableNormal">
@@ -42610,7 +42632,7 @@
     <w:next w:val="Heading1"/>
     <w:link w:val="chapternameChar"/>
     <w:qFormat/>
-    <w:rsid w:val="00BD42FF"/>
+    <w:rsid w:val="00227BA5"/>
     <w:pPr>
       <w:keepNext/>
       <w:pageBreakBefore/>
@@ -42634,7 +42656,7 @@
     <w:name w:val="chapter name Char"/>
     <w:basedOn w:val="DefaultParagraphFont"/>
     <w:link w:val="chaptername"/>
-    <w:rsid w:val="00BD42FF"/>
+    <w:rsid w:val="005031B2"/>
     <w:rPr>
       <w:rFonts w:asciiTheme="majorBidi" w:hAnsiTheme="majorBidi" w:cstheme="majorBidi"/>
       <w:b/>
@@ -46340,7 +46362,7 @@
   <dgm:whole/>
   <dgm:extLst>
     <a:ext uri="http://schemas.microsoft.com/office/drawing/2008/diagram">
-      <dsp:dataModelExt xmlns:dsp="http://schemas.microsoft.com/office/drawing/2008/diagram" relId="rId27" minVer="http://schemas.openxmlformats.org/drawingml/2006/diagram"/>
+      <dsp:dataModelExt xmlns:dsp="http://schemas.microsoft.com/office/drawing/2008/diagram" relId="rId31" minVer="http://schemas.openxmlformats.org/drawingml/2006/diagram"/>
     </a:ext>
     <a:ext uri="{C62137D5-CB1D-491B-B009-E17868A290BF}">
       <dgm14:recolorImg xmlns:dgm14="http://schemas.microsoft.com/office/drawing/2010/diagram" val="1"/>
@@ -48578,7 +48600,7 @@
   </dgm:whole>
   <dgm:extLst>
     <a:ext uri="http://schemas.microsoft.com/office/drawing/2008/diagram">
-      <dsp:dataModelExt xmlns:dsp="http://schemas.microsoft.com/office/drawing/2008/diagram" relId="rId32" minVer="http://schemas.openxmlformats.org/drawingml/2006/diagram"/>
+      <dsp:dataModelExt xmlns:dsp="http://schemas.microsoft.com/office/drawing/2008/diagram" relId="rId36" minVer="http://schemas.openxmlformats.org/drawingml/2006/diagram"/>
     </a:ext>
   </dgm:extLst>
 </dgm:dataModel>
@@ -49165,7 +49187,7 @@
   <dgm:whole/>
   <dgm:extLst>
     <a:ext uri="http://schemas.microsoft.com/office/drawing/2008/diagram">
-      <dsp:dataModelExt xmlns:dsp="http://schemas.microsoft.com/office/drawing/2008/diagram" relId="rId37" minVer="http://schemas.openxmlformats.org/drawingml/2006/diagram"/>
+      <dsp:dataModelExt xmlns:dsp="http://schemas.microsoft.com/office/drawing/2008/diagram" relId="rId41" minVer="http://schemas.openxmlformats.org/drawingml/2006/diagram"/>
     </a:ext>
   </dgm:extLst>
 </dgm:dataModel>

</xml_diff>

<commit_message>
this is working dir
</commit_message>
<xml_diff>
--- a/Word_prog/Samples/Thesis.docx
+++ b/Word_prog/Samples/Thesis.docx
@@ -2282,6 +2282,9 @@
     <w:p/>
     <w:p/>
     <w:p/>
+    <w:p/>
+    <w:p/>
+    <w:p/>
     <w:p>
       <w:pPr>
         <w:pStyle w:val="Dedication"/>
@@ -2298,7 +2301,6 @@
         <w:t>and will not read it</w:t>
       </w:r>
     </w:p>
-    <w:p/>
     <w:p/>
     <w:p>
       <w:pPr>
@@ -2308,26 +2310,25 @@
     <w:p>
       <w:pPr>
         <w:ind w:firstLine="0"/>
+        <w:sectPr>
+          <w:headerReference w:type="default" r:id="rId17"/>
+          <w:footerReference w:type="default" r:id="rId18"/>
+          <w:endnotePr>
+            <w:numRestart w:val="eachSect"/>
+          </w:endnotePr>
+          <w:type w:val="oddPage"/>
+          <w:pgSz w:w="10325" w:h="14573" w:code="13"/>
+          <w:pgMar w:top="1699" w:right="1138" w:bottom="1699" w:left="1138" w:header="706" w:footer="706" w:gutter="562"/>
+          <w:pgNumType w:fmt="lowerRoman"/>
+          <w:cols w:space="708"/>
+          <w:formProt w:val="0"/>
+          <w:docGrid w:linePitch="360"/>
+        </w:sectPr>
       </w:pPr>
     </w:p>
     <w:p>
       <w:pPr>
         <w:ind w:firstLine="0"/>
-        <w:sectPr>
-          <w:headerReference w:type="even" r:id="rId17"/>
-          <w:headerReference w:type="default" r:id="rId18"/>
-          <w:footerReference w:type="even" r:id="rId19"/>
-          <w:footerReference w:type="default" r:id="rId20"/>
-          <w:endnotePr>
-            <w:numRestart w:val="eachSect"/>
-          </w:endnotePr>
-          <w:type w:val="oddPage"/>
-          <w:pgSz w:w="10325" w:h="14573" w:code="13"/>
-          <w:pgMar w:top="1699" w:right="1138" w:bottom="1699" w:left="1138" w:header="709" w:footer="709" w:gutter="562"/>
-          <w:pgNumType w:fmt="lowerRoman" w:start="1"/>
-          <w:cols w:space="708"/>
-          <w:docGrid w:linePitch="360"/>
-        </w:sectPr>
       </w:pPr>
     </w:p>
     <w:p>
@@ -2421,7 +2422,86 @@
           <w:lang w:val="en-US" w:bidi="ar-EG"/>
         </w:rPr>
         <w:sectPr>
-          <w:headerReference w:type="default" r:id="rId21"/>
+          <w:endnotePr>
+            <w:numRestart w:val="eachSect"/>
+          </w:endnotePr>
+          <w:type w:val="oddPage"/>
+          <w:pgSz w:w="10325" w:h="14573" w:code="13"/>
+          <w:pgMar w:top="1699" w:right="1138" w:bottom="1699" w:left="1138" w:header="706" w:footer="706" w:gutter="562"/>
+          <w:pgNumType w:fmt="lowerRoman"/>
+          <w:cols w:space="708"/>
+          <w:formProt w:val="0"/>
+          <w:docGrid w:linePitch="360"/>
+        </w:sectPr>
+      </w:pPr>
+    </w:p>
+    <w:p>
+      <w:pPr>
+        <w:pStyle w:val="Heading1-NoNumber"/>
+      </w:pPr>
+      <w:r>
+        <w:lastRenderedPageBreak/>
+        <w:t>Summary</w:t>
+      </w:r>
+    </w:p>
+    <w:p>
+      <w:pPr>
+        <w:rPr>
+          <w:lang w:bidi="ar-EG"/>
+        </w:rPr>
+      </w:pPr>
+      <w:r>
+        <w:t>Due to the increase in load demand, the utiliz</w:t>
+      </w:r>
+      <w:r>
+        <w:t xml:space="preserve">ation of </w:t>
+      </w:r>
+      <w:r>
+        <w:t xml:space="preserve">DG technology </w:t>
+      </w:r>
+      <w:r>
+        <w:t xml:space="preserve">became a necessity </w:t>
+      </w:r>
+      <w:r>
+        <w:t>in recent years.</w:t>
+      </w:r>
+    </w:p>
+    <w:p>
+      <w:pPr>
+        <w:rPr>
+          <w:lang w:bidi="ar-EG"/>
+        </w:rPr>
+      </w:pPr>
+      <w:r>
+        <w:rPr>
+          <w:lang w:bidi="ar-EG"/>
+        </w:rPr>
+        <w:t>s</w:t>
+      </w:r>
+      <w:r>
+        <w:rPr>
+          <w:lang w:bidi="ar-EG"/>
+        </w:rPr>
+        <w:t>.</w:t>
+      </w:r>
+    </w:p>
+    <w:p/>
+    <w:p>
+      <w:pPr>
+        <w:ind w:firstLine="0"/>
+      </w:pPr>
+    </w:p>
+    <w:p>
+      <w:pPr>
+        <w:ind w:firstLine="0"/>
+        <w:rPr>
+          <w:rtl/>
+          <w:lang w:val="en-US" w:bidi="ar-EG"/>
+        </w:rPr>
+        <w:sectPr>
+          <w:headerReference w:type="even" r:id="rId19"/>
+          <w:headerReference w:type="default" r:id="rId20"/>
+          <w:footerReference w:type="even" r:id="rId21"/>
           <w:footerReference w:type="default" r:id="rId22"/>
           <w:endnotePr>
             <w:numRestart w:val="eachSect"/>
@@ -2441,89 +2521,10 @@
         <w:pStyle w:val="Heading1-NoNumber"/>
       </w:pPr>
       <w:r>
-        <w:t>Summary</w:t>
-      </w:r>
-    </w:p>
-    <w:p>
-      <w:pPr>
-        <w:rPr>
-          <w:lang w:bidi="ar-EG"/>
-        </w:rPr>
-      </w:pPr>
-      <w:r>
-        <w:t>Due to the increase in load demand, the utiliz</w:t>
-      </w:r>
-      <w:r>
-        <w:t xml:space="preserve">ation of </w:t>
-      </w:r>
-      <w:r>
-        <w:t xml:space="preserve">DG technology </w:t>
-      </w:r>
-      <w:r>
-        <w:t xml:space="preserve">became a necessity </w:t>
-      </w:r>
-      <w:r>
-        <w:t>in recent years.</w:t>
-      </w:r>
-    </w:p>
-    <w:p>
-      <w:pPr>
-        <w:rPr>
-          <w:lang w:bidi="ar-EG"/>
-        </w:rPr>
-      </w:pPr>
-      <w:r>
-        <w:rPr>
-          <w:lang w:bidi="ar-EG"/>
-        </w:rPr>
-        <w:t>s</w:t>
-      </w:r>
-      <w:r>
-        <w:rPr>
-          <w:lang w:bidi="ar-EG"/>
-        </w:rPr>
-        <w:t>.</w:t>
-      </w:r>
-    </w:p>
-    <w:p/>
-    <w:p>
-      <w:pPr>
-        <w:ind w:firstLine="0"/>
-      </w:pPr>
-    </w:p>
-    <w:p>
-      <w:pPr>
-        <w:ind w:firstLine="0"/>
-        <w:rPr>
-          <w:rtl/>
-          <w:lang w:val="en-US" w:bidi="ar-EG"/>
-        </w:rPr>
-        <w:sectPr>
-          <w:headerReference w:type="even" r:id="rId23"/>
-          <w:headerReference w:type="default" r:id="rId24"/>
-          <w:footerReference w:type="even" r:id="rId25"/>
-          <w:footerReference w:type="default" r:id="rId26"/>
-          <w:endnotePr>
-            <w:numRestart w:val="eachSect"/>
-          </w:endnotePr>
-          <w:type w:val="oddPage"/>
-          <w:pgSz w:w="10325" w:h="14573" w:code="13"/>
-          <w:pgMar w:top="1699" w:right="1138" w:bottom="1699" w:left="1138" w:header="706" w:footer="706" w:gutter="562"/>
-          <w:pgNumType w:fmt="lowerRoman"/>
-          <w:cols w:space="708"/>
-          <w:formProt w:val="0"/>
-          <w:docGrid w:linePitch="360"/>
-        </w:sectPr>
-      </w:pPr>
-    </w:p>
-    <w:p>
-      <w:pPr>
-        <w:pStyle w:val="Heading1-NoNumber"/>
-      </w:pPr>
-      <w:r>
-        <w:rPr>
-          <w:noProof/>
-        </w:rPr>
+        <w:rPr>
+          <w:noProof/>
+        </w:rPr>
+        <w:lastRenderedPageBreak/>
         <w:t>Acknowledgments</w:t>
       </w:r>
     </w:p>
@@ -2578,6 +2579,7 @@
       </w:pPr>
       <w:bookmarkStart w:id="1" w:name="_Hlk524000942"/>
       <w:r>
+        <w:lastRenderedPageBreak/>
         <w:t>C</w:t>
       </w:r>
       <w:r>
@@ -5741,6 +5743,7 @@
         <w:pStyle w:val="Heading1-NoNumber"/>
       </w:pPr>
       <w:r>
+        <w:lastRenderedPageBreak/>
         <w:t>List of Tables</w:t>
       </w:r>
     </w:p>
@@ -6077,6 +6080,7 @@
         <w:pStyle w:val="Heading1-NoNumber"/>
       </w:pPr>
       <w:r>
+        <w:lastRenderedPageBreak/>
         <w:t>List of Figures</w:t>
       </w:r>
     </w:p>
@@ -6540,6 +6544,7 @@
         <w:pStyle w:val="Heading1-NoNumber"/>
       </w:pPr>
       <w:r>
+        <w:lastRenderedPageBreak/>
         <w:t xml:space="preserve">List of </w:t>
       </w:r>
       <w:r>
@@ -7368,6 +7373,7 @@
           <w:sz w:val="36"/>
           <w:szCs w:val="36"/>
         </w:rPr>
+        <w:lastRenderedPageBreak/>
         <w:t>Ch</w:t>
       </w:r>
       <w:r>
@@ -7416,90 +7422,63 @@
         <w:pStyle w:val="00Standard"/>
       </w:pPr>
       <w:r>
-        <w:t xml:space="preserve">In the modern world, electricity has become the lifeblood of civilization. The quick escalating demand and </w:t>
-      </w:r>
-      <w:r>
-        <w:t>the</w:t>
+        <w:t xml:space="preserve">In the modern world, electricity has become the lifeblood of civilization. The quick escalating demand and the high dependability on electricity necessitate reliable operation of the utilities </w:t>
+      </w:r>
+      <w:r>
+        <w:t xml:space="preserve">especially for </w:t>
+      </w:r>
+      <w:r>
+        <w:t>industr</w:t>
+      </w:r>
+      <w:r>
+        <w:t>ial loads</w:t>
+      </w:r>
+      <w:r>
+        <w:t xml:space="preserve">. </w:t>
+      </w:r>
+      <w:r>
+        <w:t>Generally, t</w:t>
+      </w:r>
+      <w:r>
+        <w:t>he continuity of providing electrical power is vital. To achieve th</w:t>
+      </w:r>
+      <w:r>
+        <w:t>e</w:t>
+      </w:r>
+      <w:r>
+        <w:t xml:space="preserve"> continuity of supplying electrical power</w:t>
+      </w:r>
+      <w:r>
+        <w:t xml:space="preserve"> to customers</w:t>
+      </w:r>
+      <w:r>
+        <w:t>,</w:t>
+      </w:r>
+      <w:r>
+        <w:t xml:space="preserve"> researches recommend many solutions such </w:t>
+      </w:r>
+      <w:r>
+        <w:t xml:space="preserve">as </w:t>
+      </w:r>
+      <w:r>
+        <w:t>upgrading old utilities, convert</w:t>
+      </w:r>
+      <w:r>
+        <w:t xml:space="preserve">ing the traditional systems </w:t>
+      </w:r>
+      <w:r>
+        <w:t>to smart system</w:t>
+      </w:r>
+      <w:r>
+        <w:t xml:space="preserve">s </w:t>
+      </w:r>
+      <w:r>
+        <w:t>via installing automation equipment</w:t>
       </w:r>
       <w:r>
         <w:t xml:space="preserve"> </w:t>
       </w:r>
       <w:r>
-        <w:t>high dependability o</w:t>
-      </w:r>
-      <w:r>
-        <w:t>n</w:t>
-      </w:r>
-      <w:r>
-        <w:t xml:space="preserve"> electricity necessitate reliable operation of the utilities </w:t>
-      </w:r>
-      <w:r>
-        <w:t xml:space="preserve">especially for </w:t>
-      </w:r>
-      <w:r>
-        <w:t>industr</w:t>
-      </w:r>
-      <w:r>
-        <w:t>ial loads</w:t>
-      </w:r>
-      <w:r>
-        <w:t xml:space="preserve">. </w:t>
-      </w:r>
-      <w:r>
-        <w:t>Generally, t</w:t>
-      </w:r>
-      <w:r>
-        <w:t xml:space="preserve">he continuity of providing electrical power is vital. </w:t>
-      </w:r>
-      <w:r>
-        <w:t>To achieve th</w:t>
-      </w:r>
-      <w:r>
-        <w:t>e</w:t>
-      </w:r>
-      <w:r>
-        <w:t xml:space="preserve"> continuity of supplying electrical power</w:t>
-      </w:r>
-      <w:r>
-        <w:t xml:space="preserve"> to customers</w:t>
-      </w:r>
-      <w:r>
-        <w:t>,</w:t>
-      </w:r>
-      <w:r>
-        <w:t xml:space="preserve"> researches recommend many solutions such </w:t>
-      </w:r>
-      <w:r>
-        <w:t xml:space="preserve">as </w:t>
-      </w:r>
-      <w:r>
-        <w:t>upgrading old utilities, convert</w:t>
-      </w:r>
-      <w:r>
-        <w:t xml:space="preserve">ing the traditional systems </w:t>
-      </w:r>
-      <w:r>
-        <w:t xml:space="preserve">to </w:t>
-      </w:r>
-      <w:r>
-        <w:rPr>
-          <w:noProof/>
-        </w:rPr>
-        <w:t>smart</w:t>
-      </w:r>
-      <w:r>
-        <w:t xml:space="preserve"> system</w:t>
-      </w:r>
-      <w:r>
-        <w:t xml:space="preserve">s </w:t>
-      </w:r>
-      <w:r>
-        <w:t>via installing automation equipment</w:t>
-      </w:r>
-      <w:r>
-        <w:t xml:space="preserve"> </w:t>
-      </w:r>
-      <w:r>
         <w:fldChar w:fldCharType="begin"/>
       </w:r>
       <w:r>
@@ -7509,23 +7488,14 @@
         <w:fldChar w:fldCharType="separate"/>
       </w:r>
       <w:r>
-        <w:rPr>
-          <w:noProof/>
-        </w:rPr>
         <w:t>[</w:t>
       </w:r>
       <w:hyperlink w:anchor="_ENREF_1" w:tooltip="Phadke, 2017 #65" w:history="1">
         <w:r>
-          <w:rPr>
-            <w:rStyle w:val="Hyperlink"/>
-          </w:rPr>
           <w:t>1</w:t>
         </w:r>
       </w:hyperlink>
       <w:r>
-        <w:rPr>
-          <w:noProof/>
-        </w:rPr>
         <w:t>]</w:t>
       </w:r>
       <w:r>
@@ -7543,24 +7513,17 @@
       <w:r>
         <w:t xml:space="preserve"> (DG) near load </w:t>
       </w:r>
-      <w:r>
-        <w:rPr>
-          <w:noProof/>
-        </w:rPr>
+      <w:proofErr w:type="spellStart"/>
+      <w:r>
         <w:t>cent</w:t>
       </w:r>
       <w:r>
-        <w:rPr>
-          <w:noProof/>
-        </w:rPr>
         <w:t>er</w:t>
       </w:r>
       <w:r>
-        <w:rPr>
-          <w:noProof/>
-        </w:rPr>
         <w:t>s</w:t>
       </w:r>
+      <w:proofErr w:type="spellEnd"/>
       <w:r>
         <w:t>.</w:t>
       </w:r>
@@ -8108,12 +8071,21 @@
     </w:p>
     <w:p>
       <w:pPr>
+        <w:pStyle w:val="00Standard"/>
+        <w:rPr>
+          <w:lang w:bidi="ar-EG"/>
+        </w:rPr>
+      </w:pPr>
+    </w:p>
+    <w:p>
+      <w:pPr>
         <w:pStyle w:val="Caption"/>
         <w:spacing w:before="240" w:line="276" w:lineRule="auto"/>
       </w:pPr>
       <w:bookmarkStart w:id="12" w:name="_Ref527197684"/>
       <w:bookmarkStart w:id="13" w:name="_Toc170488476"/>
       <w:r>
+        <w:lastRenderedPageBreak/>
         <w:t xml:space="preserve">Table </w:t>
       </w:r>
       <w:r>
@@ -10025,6 +9997,7 @@
         <w:t xml:space="preserve"> </w:t>
       </w:r>
       <w:r>
+        <w:lastRenderedPageBreak/>
         <w:t>are</w:t>
       </w:r>
       <w:r>
@@ -10636,6 +10609,7 @@
       <w:bookmarkStart w:id="22" w:name="_Ref529392930"/>
       <w:bookmarkStart w:id="23" w:name="_Toc170488477"/>
       <w:r>
+        <w:lastRenderedPageBreak/>
         <w:t xml:space="preserve">Table </w:t>
       </w:r>
       <w:r>
@@ -11337,7 +11311,7 @@
             <wp:cNvGraphicFramePr/>
             <a:graphic xmlns:a="http://schemas.openxmlformats.org/drawingml/2006/main">
               <a:graphicData uri="http://schemas.openxmlformats.org/drawingml/2006/diagram">
-                <dgm:relIds xmlns:dgm="http://schemas.openxmlformats.org/drawingml/2006/diagram" xmlns:r="http://schemas.openxmlformats.org/officeDocument/2006/relationships" r:dm="rId27" r:lo="rId28" r:qs="rId29" r:cs="rId30"/>
+                <dgm:relIds xmlns:dgm="http://schemas.openxmlformats.org/drawingml/2006/diagram" xmlns:r="http://schemas.openxmlformats.org/officeDocument/2006/relationships" r:dm="rId23" r:lo="rId24" r:qs="rId25" r:cs="rId26"/>
               </a:graphicData>
             </a:graphic>
           </wp:inline>
@@ -11458,6 +11432,7 @@
       <w:bookmarkStart w:id="27" w:name="_Toc523478079"/>
       <w:bookmarkStart w:id="28" w:name="_Toc170488447"/>
       <w:r>
+        <w:lastRenderedPageBreak/>
         <w:t>DG Types</w:t>
       </w:r>
       <w:bookmarkEnd w:id="26"/>
@@ -11985,6 +11960,7 @@
           <w:noProof/>
           <w:lang w:val="en-US" w:eastAsia="en-US"/>
         </w:rPr>
+        <w:lastRenderedPageBreak/>
         <w:drawing>
           <wp:inline distT="0" distB="0" distL="0" distR="0" wp14:anchorId="5F48EBB0" wp14:editId="1FDA5C2F">
             <wp:extent cx="4683318" cy="2941982"/>
@@ -11993,7 +11969,7 @@
             <wp:cNvGraphicFramePr/>
             <a:graphic xmlns:a="http://schemas.openxmlformats.org/drawingml/2006/main">
               <a:graphicData uri="http://schemas.openxmlformats.org/drawingml/2006/diagram">
-                <dgm:relIds xmlns:dgm="http://schemas.openxmlformats.org/drawingml/2006/diagram" xmlns:r="http://schemas.openxmlformats.org/officeDocument/2006/relationships" r:dm="rId32" r:lo="rId33" r:qs="rId34" r:cs="rId35"/>
+                <dgm:relIds xmlns:dgm="http://schemas.openxmlformats.org/drawingml/2006/diagram" xmlns:r="http://schemas.openxmlformats.org/officeDocument/2006/relationships" r:dm="rId28" r:lo="rId29" r:qs="rId30" r:cs="rId31"/>
               </a:graphicData>
             </a:graphic>
           </wp:inline>
@@ -12703,6 +12679,7 @@
         <w:rPr>
           <w:lang w:eastAsia="en-US"/>
         </w:rPr>
+        <w:lastRenderedPageBreak/>
         <w:t xml:space="preserve">The relation between DG and power quality is an ambiguous </w:t>
       </w:r>
       <w:r>
@@ -13633,6 +13610,7 @@
           <w:noProof/>
           <w:lang w:eastAsia="en-US"/>
         </w:rPr>
+        <w:lastRenderedPageBreak/>
         <w:t xml:space="preserve">The </w:t>
       </w:r>
       <w:r>
@@ -14098,7 +14076,7 @@
             <wp:cNvGraphicFramePr/>
             <a:graphic xmlns:a="http://schemas.openxmlformats.org/drawingml/2006/main">
               <a:graphicData uri="http://schemas.openxmlformats.org/drawingml/2006/diagram">
-                <dgm:relIds xmlns:dgm="http://schemas.openxmlformats.org/drawingml/2006/diagram" xmlns:r="http://schemas.openxmlformats.org/officeDocument/2006/relationships" r:dm="rId37" r:lo="rId38" r:qs="rId39" r:cs="rId40"/>
+                <dgm:relIds xmlns:dgm="http://schemas.openxmlformats.org/drawingml/2006/diagram" xmlns:r="http://schemas.openxmlformats.org/officeDocument/2006/relationships" r:dm="rId33" r:lo="rId34" r:qs="rId35" r:cs="rId36"/>
               </a:graphicData>
             </a:graphic>
           </wp:inline>
@@ -14374,6 +14352,7 @@
           <w:noProof/>
           <w:lang w:eastAsia="en-US"/>
         </w:rPr>
+        <w:lastRenderedPageBreak/>
         <w:t xml:space="preserve">islanding </w:t>
       </w:r>
       <w:r>
@@ -15656,6 +15635,7 @@
       <w:bookmarkEnd w:id="41"/>
       <w:proofErr w:type="gramStart"/>
       <w:r>
+        <w:lastRenderedPageBreak/>
         <w:t>Islands</w:t>
       </w:r>
       <w:proofErr w:type="gramEnd"/>
@@ -15982,7 +15962,7 @@
                     </pic:cNvPicPr>
                   </pic:nvPicPr>
                   <pic:blipFill rotWithShape="1">
-                    <a:blip r:embed="rId42" cstate="print">
+                    <a:blip r:embed="rId38" cstate="print">
                       <a:extLst>
                         <a:ext uri="{28A0092B-C50C-407E-A947-70E740481C1C}">
                           <a14:useLocalDpi xmlns:a14="http://schemas.microsoft.com/office/drawing/2010/main"/>
@@ -16347,6 +16327,7 @@
         <w:rPr>
           <w:rFonts w:eastAsia="MS Mincho"/>
         </w:rPr>
+        <w:lastRenderedPageBreak/>
         <w:t>The voltage and frequency control strategies could be modified when needed to ensure the overall stability.</w:t>
       </w:r>
     </w:p>
@@ -17415,6 +17396,7 @@
         <w:rPr>
           <w:noProof/>
         </w:rPr>
+        <w:lastRenderedPageBreak/>
         <w:t xml:space="preserve">UFLS is defined as a </w:t>
       </w:r>
       <w:r>
@@ -18409,7 +18391,11 @@
         <w:t>ve</w:t>
       </w:r>
       <w:r>
-        <w:t xml:space="preserve"> actions. This reference introduced the actual timing for islanding before the protection system trips the local DG. The</w:t>
+        <w:t xml:space="preserve"> actions. This reference introduced the actual timing for islanding before the protection </w:t>
+      </w:r>
+      <w:r>
+        <w:lastRenderedPageBreak/>
+        <w:t>system trips the local DG. The</w:t>
       </w:r>
       <w:r>
         <w:t xml:space="preserve"> </w:t>
@@ -19587,7 +19573,15 @@
           <w:rFonts w:eastAsia="MS Mincho"/>
           <w:lang w:eastAsia="en-GB" w:bidi="ar-EG"/>
         </w:rPr>
-        <w:t>ed power</w:t>
+        <w:t xml:space="preserve">ed </w:t>
+      </w:r>
+      <w:r>
+        <w:rPr>
+          <w:rFonts w:eastAsia="MS Mincho"/>
+          <w:lang w:eastAsia="en-GB" w:bidi="ar-EG"/>
+        </w:rPr>
+        <w:lastRenderedPageBreak/>
+        <w:t>power</w:t>
       </w:r>
       <w:r>
         <w:rPr>
@@ -20638,10 +20632,10 @@
       <w:pPr>
         <w:ind w:firstLine="0"/>
         <w:sectPr>
-          <w:headerReference w:type="even" r:id="rId43"/>
-          <w:headerReference w:type="default" r:id="rId44"/>
-          <w:footerReference w:type="even" r:id="rId45"/>
-          <w:footerReference w:type="default" r:id="rId46"/>
+          <w:headerReference w:type="even" r:id="rId39"/>
+          <w:headerReference w:type="default" r:id="rId40"/>
+          <w:footerReference w:type="even" r:id="rId41"/>
+          <w:footerReference w:type="default" r:id="rId42"/>
           <w:endnotePr>
             <w:numRestart w:val="eachSect"/>
           </w:endnotePr>
@@ -20670,6 +20664,7 @@
           <w:sz w:val="36"/>
           <w:szCs w:val="36"/>
         </w:rPr>
+        <w:lastRenderedPageBreak/>
         <w:t>C</w:t>
       </w:r>
       <w:r>
@@ -21015,7 +21010,7 @@
           <w:lang w:val="en-US" w:eastAsia="en-GB" w:bidi="ar-EG"/>
         </w:rPr>
         <w:sectPr>
-          <w:headerReference w:type="even" r:id="rId47"/>
+          <w:headerReference w:type="even" r:id="rId43"/>
           <w:endnotePr>
             <w:numRestart w:val="eachSect"/>
           </w:endnotePr>
@@ -21049,6 +21044,7 @@
           <w:sz w:val="36"/>
           <w:szCs w:val="36"/>
         </w:rPr>
+        <w:lastRenderedPageBreak/>
         <w:t xml:space="preserve">Chapter </w:t>
       </w:r>
       <w:r>
@@ -21394,7 +21390,7 @@
           <w:lang w:val="en-US" w:eastAsia="en-GB" w:bidi="ar-EG"/>
         </w:rPr>
         <w:sectPr>
-          <w:headerReference w:type="even" r:id="rId48"/>
+          <w:headerReference w:type="even" r:id="rId44"/>
           <w:endnotePr>
             <w:numRestart w:val="eachSect"/>
           </w:endnotePr>
@@ -21424,6 +21420,7 @@
           <w:sz w:val="36"/>
           <w:szCs w:val="36"/>
         </w:rPr>
+        <w:lastRenderedPageBreak/>
         <w:t>chapter</w:t>
       </w:r>
       <w:r>
@@ -22028,7 +22025,7 @@
           <w:lang w:val="en-US"/>
         </w:rPr>
         <w:sectPr>
-          <w:headerReference w:type="even" r:id="rId49"/>
+          <w:headerReference w:type="even" r:id="rId45"/>
           <w:endnotePr>
             <w:numRestart w:val="eachSect"/>
           </w:endnotePr>
@@ -22053,6 +22050,7 @@
       <w:bookmarkStart w:id="74" w:name="_Small_Signal_Stability"/>
       <w:bookmarkEnd w:id="74"/>
       <w:r>
+        <w:lastRenderedPageBreak/>
         <w:t>Chapter</w:t>
       </w:r>
       <w:r>
@@ -23220,6 +23218,7 @@
         </w:rPr>
       </w:pPr>
       <w:r>
+        <w:lastRenderedPageBreak/>
         <w:t xml:space="preserve">The following sections discuss the small signal stability analysis for </w:t>
       </w:r>
       <w:r>
@@ -23312,7 +23311,7 @@
           <w:lang w:eastAsia="en-GB"/>
         </w:rPr>
         <w:sectPr>
-          <w:headerReference w:type="first" r:id="rId50"/>
+          <w:headerReference w:type="first" r:id="rId46"/>
           <w:endnotePr>
             <w:numRestart w:val="eachSect"/>
           </w:endnotePr>
@@ -23336,6 +23335,7 @@
       <w:bookmarkStart w:id="79" w:name="_Conclusions"/>
       <w:bookmarkEnd w:id="79"/>
       <w:r>
+        <w:lastRenderedPageBreak/>
         <w:t>Chapter</w:t>
       </w:r>
       <w:r>
@@ -23592,8 +23592,8 @@
         </w:numPr>
         <w:ind w:left="144"/>
         <w:sectPr>
-          <w:headerReference w:type="first" r:id="rId51"/>
-          <w:footerReference w:type="first" r:id="rId52"/>
+          <w:headerReference w:type="first" r:id="rId47"/>
+          <w:footerReference w:type="first" r:id="rId48"/>
           <w:endnotePr>
             <w:numRestart w:val="eachSect"/>
           </w:endnotePr>
@@ -23613,6 +23613,7 @@
       </w:pPr>
       <w:bookmarkStart w:id="83" w:name="_Toc170488472"/>
       <w:r>
+        <w:lastRenderedPageBreak/>
         <w:t>References</w:t>
       </w:r>
       <w:bookmarkEnd w:id="51"/>
@@ -23805,6 +23806,7 @@
       </w:pPr>
       <w:bookmarkStart w:id="91" w:name="_ENREF_8"/>
       <w:r>
+        <w:lastRenderedPageBreak/>
         <w:t>[8]</w:t>
       </w:r>
       <w:r>
@@ -24021,6 +24023,7 @@
       </w:pPr>
       <w:bookmarkStart w:id="100" w:name="_ENREF_17"/>
       <w:r>
+        <w:lastRenderedPageBreak/>
         <w:t>[17]</w:t>
       </w:r>
       <w:r>
@@ -24195,6 +24198,7 @@
       </w:pPr>
       <w:bookmarkStart w:id="108" w:name="_ENREF_25"/>
       <w:r>
+        <w:lastRenderedPageBreak/>
         <w:t>[25]</w:t>
       </w:r>
       <w:r>
@@ -24367,7 +24371,11 @@
       </w:r>
       <w:r>
         <w:tab/>
-        <w:t xml:space="preserve">Z. Cheng, J. Duan, and M.-Y. Chow, "To Centralize or to Distribute: That Is the Question: A Comparison of Advanced Microgrid Management Systems," </w:t>
+        <w:t xml:space="preserve">Z. Cheng, J. Duan, and M.-Y. Chow, "To Centralize or to Distribute: That Is the Question: A Comparison of Advanced Microgrid </w:t>
+      </w:r>
+      <w:r>
+        <w:lastRenderedPageBreak/>
+        <w:t xml:space="preserve">Management Systems," </w:t>
       </w:r>
       <w:r>
         <w:rPr>
@@ -24535,7 +24543,11 @@
       </w:r>
       <w:r>
         <w:tab/>
-        <w:t xml:space="preserve">P. Fuangfoo, W.-J. Lee, and M.-T. Kuo, "Impact study on intentional islanding of distributed generation connected to radial subtransmission system in Thailand's electric power system," in </w:t>
+        <w:t xml:space="preserve">P. Fuangfoo, W.-J. Lee, and M.-T. Kuo, "Impact study on intentional islanding of distributed generation connected to radial subtransmission </w:t>
+      </w:r>
+      <w:r>
+        <w:lastRenderedPageBreak/>
+        <w:t xml:space="preserve">system in Thailand's electric power system," in </w:t>
       </w:r>
       <w:r>
         <w:rPr>
@@ -24699,6 +24711,7 @@
       </w:pPr>
       <w:bookmarkStart w:id="129" w:name="_ENREF_46"/>
       <w:r>
+        <w:lastRenderedPageBreak/>
         <w:t>[46]</w:t>
       </w:r>
       <w:r>
@@ -24867,7 +24880,7 @@
       <w:r>
         <w:t xml:space="preserve">. Available: </w:t>
       </w:r>
-      <w:hyperlink r:id="rId53" w:history="1">
+      <w:hyperlink r:id="rId49" w:history="1">
         <w:r>
           <w:rPr>
             <w:rStyle w:val="Hyperlink"/>
@@ -24908,6 +24921,7 @@
       </w:pPr>
       <w:bookmarkStart w:id="137" w:name="_ENREF_54"/>
       <w:r>
+        <w:lastRenderedPageBreak/>
         <w:t>[54]</w:t>
       </w:r>
       <w:r>
@@ -24971,7 +24985,7 @@
       <w:r>
         <w:t xml:space="preserve">. Available: </w:t>
       </w:r>
-      <w:hyperlink r:id="rId54" w:history="1">
+      <w:hyperlink r:id="rId50" w:history="1">
         <w:r>
           <w:rPr>
             <w:rStyle w:val="Hyperlink"/>
@@ -25045,8 +25059,8 @@
     <w:p>
       <w:pPr>
         <w:sectPr>
-          <w:headerReference w:type="even" r:id="rId55"/>
-          <w:headerReference w:type="default" r:id="rId56"/>
+          <w:headerReference w:type="even" r:id="rId51"/>
+          <w:headerReference w:type="default" r:id="rId52"/>
           <w:endnotePr>
             <w:numRestart w:val="eachSect"/>
           </w:endnotePr>
@@ -25064,12 +25078,13 @@
       <w:pPr>
         <w:pStyle w:val="Heading1"/>
       </w:pPr>
-      <w:bookmarkStart w:id="142" w:name="_Toc529393053"/>
-      <w:bookmarkStart w:id="143" w:name="_Toc170488473"/>
-      <w:r>
+      <w:bookmarkStart w:id="142" w:name="_Toc170488473"/>
+      <w:bookmarkStart w:id="143" w:name="_Toc529393053"/>
+      <w:r>
+        <w:lastRenderedPageBreak/>
         <w:t>Publications</w:t>
       </w:r>
-      <w:bookmarkEnd w:id="143"/>
+      <w:bookmarkEnd w:id="142"/>
     </w:p>
     <w:p>
       <w:pPr>
@@ -25376,9 +25391,9 @@
           <w:noProof/>
         </w:rPr>
         <w:sectPr>
-          <w:headerReference w:type="even" r:id="rId57"/>
-          <w:headerReference w:type="default" r:id="rId58"/>
-          <w:footerReference w:type="even" r:id="rId59"/>
+          <w:headerReference w:type="even" r:id="rId53"/>
+          <w:headerReference w:type="default" r:id="rId54"/>
+          <w:footerReference w:type="even" r:id="rId55"/>
           <w:endnotePr>
             <w:numRestart w:val="eachSect"/>
           </w:endnotePr>
@@ -25396,10 +25411,11 @@
         <w:pStyle w:val="Heading1"/>
       </w:pPr>
       <w:bookmarkStart w:id="144" w:name="_Appendix_A:_33-Bus"/>
-      <w:bookmarkStart w:id="145" w:name="_Toc534064119"/>
-      <w:bookmarkStart w:id="146" w:name="_Toc170488474"/>
+      <w:bookmarkStart w:id="145" w:name="_Toc170488474"/>
+      <w:bookmarkStart w:id="146" w:name="_Toc534064119"/>
       <w:bookmarkEnd w:id="144"/>
       <w:r>
+        <w:lastRenderedPageBreak/>
         <w:t>A</w:t>
       </w:r>
       <w:r>
@@ -25408,7 +25424,7 @@
       <w:r>
         <w:t>ces</w:t>
       </w:r>
-      <w:bookmarkEnd w:id="146"/>
+      <w:bookmarkEnd w:id="145"/>
     </w:p>
     <w:p>
       <w:pPr>
@@ -25456,8 +25472,8 @@
       <w:r>
         <w:t>us System Data</w:t>
       </w:r>
-      <w:bookmarkEnd w:id="142"/>
-      <w:bookmarkEnd w:id="145"/>
+      <w:bookmarkEnd w:id="143"/>
+      <w:bookmarkEnd w:id="146"/>
       <w:bookmarkEnd w:id="147"/>
     </w:p>
     <w:p>
@@ -32210,6 +32226,7 @@
           <w:rFonts w:hint="cs"/>
           <w:rtl/>
         </w:rPr>
+        <w:lastRenderedPageBreak/>
         <w:t>ملخص الرسالة</w:t>
       </w:r>
     </w:p>
@@ -33993,6 +34010,7 @@
           <w:rFonts w:hint="cs"/>
           <w:rtl/>
         </w:rPr>
+        <w:lastRenderedPageBreak/>
         <w:t>المستخلص</w:t>
       </w:r>
     </w:p>
@@ -35168,6 +35186,7 @@
                 <w:noProof/>
                 <w:lang w:bidi="ar-SA"/>
               </w:rPr>
+              <w:lastRenderedPageBreak/>
               <w:drawing>
                 <wp:inline distT="0" distB="0" distL="0" distR="0" wp14:anchorId="57A63834" wp14:editId="5AAB86BE">
                   <wp:extent cx="495300" cy="514350"/>
@@ -37450,8 +37469,8 @@
       </w:r>
     </w:p>
     <w:sectPr>
-      <w:footerReference w:type="even" r:id="rId60"/>
-      <w:footerReference w:type="default" r:id="rId61"/>
+      <w:footerReference w:type="even" r:id="rId56"/>
+      <w:footerReference w:type="default" r:id="rId57"/>
       <w:endnotePr>
         <w:numRestart w:val="eachSect"/>
       </w:endnotePr>
@@ -37729,62 +37748,6 @@
 <w:ftr xmlns:wpc="http://schemas.microsoft.com/office/word/2010/wordprocessingCanvas" xmlns:cx="http://schemas.microsoft.com/office/drawing/2014/chartex" xmlns:cx1="http://schemas.microsoft.com/office/drawing/2015/9/8/chartex" xmlns:cx2="http://schemas.microsoft.com/office/drawing/2015/10/21/chartex" xmlns:cx3="http://schemas.microsoft.com/office/drawing/2016/5/9/chartex" xmlns:cx4="http://schemas.microsoft.com/office/drawing/2016/5/10/chartex" xmlns:cx5="http://schemas.microsoft.com/office/drawing/2016/5/11/chartex" xmlns:cx6="http://schemas.microsoft.com/office/drawing/2016/5/12/chartex" xmlns:cx7="http://schemas.microsoft.com/office/drawing/2016/5/13/chartex" xmlns:cx8="http://schemas.microsoft.com/office/drawing/2016/5/14/chartex" xmlns:mc="http://schemas.openxmlformats.org/markup-compatibility/2006" xmlns:aink="http://schemas.microsoft.com/office/drawing/2016/ink" xmlns:am3d="http://schemas.microsoft.com/office/drawing/2017/model3d" xmlns:o="urn:schemas-microsoft-com:office:office" xmlns:oel="http://schemas.microsoft.com/office/2019/extlst" xmlns:r="http://schemas.openxmlformats.org/officeDocument/2006/relationships" xmlns:m="http://schemas.openxmlformats.org/officeDocument/2006/math" xmlns:v="urn:schemas-microsoft-com:vml" xmlns:wp14="http://schemas.microsoft.com/office/word/2010/wordprocessingDrawing" xmlns:wp="http://schemas.openxmlformats.org/drawingml/2006/wordprocessingDrawing" xmlns:w10="urn:schemas-microsoft-com:office:word" xmlns:w="http://schemas.openxmlformats.org/wordprocessingml/2006/main" xmlns:w14="http://schemas.microsoft.com/office/word/2010/wordml" xmlns:w15="http://schemas.microsoft.com/office/word/2012/wordml" xmlns:w16cex="http://schemas.microsoft.com/office/word/2018/wordml/cex" xmlns:w16cid="http://schemas.microsoft.com/office/word/2016/wordml/cid" xmlns:w16="http://schemas.microsoft.com/office/word/2018/wordml" xmlns:w16du="http://schemas.microsoft.com/office/word/2023/wordml/word16du" xmlns:w16sdtdh="http://schemas.microsoft.com/office/word/2020/wordml/sdtdatahash" xmlns:w16se="http://schemas.microsoft.com/office/word/2015/wordml/symex" xmlns:wpg="http://schemas.microsoft.com/office/word/2010/wordprocessingGroup" xmlns:wpi="http://schemas.microsoft.com/office/word/2010/wordprocessingInk" xmlns:wne="http://schemas.microsoft.com/office/word/2006/wordml" xmlns:wps="http://schemas.microsoft.com/office/word/2010/wordprocessingShape" mc:Ignorable="w14 w15 w16se w16cid w16 w16cex w16sdtdh w16du wp14">
   <w:p>
     <w:pPr>
-      <w:pStyle w:val="Footer-Right"/>
-      <w:pBdr>
-        <w:top w:val="single" w:sz="4" w:space="1" w:color="auto"/>
-      </w:pBdr>
-    </w:pPr>
-    <w:r>
-      <w:rPr>
-        <w:noProof/>
-      </w:rPr>
-      <w:tab/>
-    </w:r>
-    <w:r>
-      <w:rPr>
-        <w:noProof/>
-      </w:rPr>
-      <w:tab/>
-    </w:r>
-    <w:r>
-      <w:tab/>
-    </w:r>
-    <w:r>
-      <w:fldChar w:fldCharType="begin"/>
-    </w:r>
-    <w:r>
-      <w:instrText xml:space="preserve">PAGE  </w:instrText>
-    </w:r>
-    <w:r>
-      <w:fldChar w:fldCharType="separate"/>
-    </w:r>
-    <w:r>
-      <w:rPr>
-        <w:noProof/>
-      </w:rPr>
-      <w:t>106</w:t>
-    </w:r>
-    <w:r>
-      <w:fldChar w:fldCharType="end"/>
-    </w:r>
-  </w:p>
-</w:ftr>
-</file>
-
-<file path=word/footer12.xml><?xml version="1.0" encoding="utf-8"?>
-<w:ftr xmlns:wpc="http://schemas.microsoft.com/office/word/2010/wordprocessingCanvas" xmlns:cx="http://schemas.microsoft.com/office/drawing/2014/chartex" xmlns:cx1="http://schemas.microsoft.com/office/drawing/2015/9/8/chartex" xmlns:cx2="http://schemas.microsoft.com/office/drawing/2015/10/21/chartex" xmlns:cx3="http://schemas.microsoft.com/office/drawing/2016/5/9/chartex" xmlns:cx4="http://schemas.microsoft.com/office/drawing/2016/5/10/chartex" xmlns:cx5="http://schemas.microsoft.com/office/drawing/2016/5/11/chartex" xmlns:cx6="http://schemas.microsoft.com/office/drawing/2016/5/12/chartex" xmlns:cx7="http://schemas.microsoft.com/office/drawing/2016/5/13/chartex" xmlns:cx8="http://schemas.microsoft.com/office/drawing/2016/5/14/chartex" xmlns:mc="http://schemas.openxmlformats.org/markup-compatibility/2006" xmlns:aink="http://schemas.microsoft.com/office/drawing/2016/ink" xmlns:am3d="http://schemas.microsoft.com/office/drawing/2017/model3d" xmlns:o="urn:schemas-microsoft-com:office:office" xmlns:oel="http://schemas.microsoft.com/office/2019/extlst" xmlns:r="http://schemas.openxmlformats.org/officeDocument/2006/relationships" xmlns:m="http://schemas.openxmlformats.org/officeDocument/2006/math" xmlns:v="urn:schemas-microsoft-com:vml" xmlns:wp14="http://schemas.microsoft.com/office/word/2010/wordprocessingDrawing" xmlns:wp="http://schemas.openxmlformats.org/drawingml/2006/wordprocessingDrawing" xmlns:w10="urn:schemas-microsoft-com:office:word" xmlns:w="http://schemas.openxmlformats.org/wordprocessingml/2006/main" xmlns:w14="http://schemas.microsoft.com/office/word/2010/wordml" xmlns:w15="http://schemas.microsoft.com/office/word/2012/wordml" xmlns:w16cex="http://schemas.microsoft.com/office/word/2018/wordml/cex" xmlns:w16cid="http://schemas.microsoft.com/office/word/2016/wordml/cid" xmlns:w16="http://schemas.microsoft.com/office/word/2018/wordml" xmlns:w16du="http://schemas.microsoft.com/office/word/2023/wordml/word16du" xmlns:w16sdtdh="http://schemas.microsoft.com/office/word/2020/wordml/sdtdatahash" xmlns:w16se="http://schemas.microsoft.com/office/word/2015/wordml/symex" xmlns:wpg="http://schemas.microsoft.com/office/word/2010/wordprocessingGroup" xmlns:wpi="http://schemas.microsoft.com/office/word/2010/wordprocessingInk" xmlns:wne="http://schemas.microsoft.com/office/word/2006/wordml" xmlns:wps="http://schemas.microsoft.com/office/word/2010/wordprocessingShape" mc:Ignorable="w14 w15 w16se w16cid w16 w16cex w16sdtdh w16du wp14">
-  <w:p>
-    <w:pPr>
-      <w:pStyle w:val="Footer"/>
-    </w:pPr>
-  </w:p>
-</w:ftr>
-</file>
-
-<file path=word/footer13.xml><?xml version="1.0" encoding="utf-8"?>
-<w:ftr xmlns:wpc="http://schemas.microsoft.com/office/word/2010/wordprocessingCanvas" xmlns:cx="http://schemas.microsoft.com/office/drawing/2014/chartex" xmlns:cx1="http://schemas.microsoft.com/office/drawing/2015/9/8/chartex" xmlns:cx2="http://schemas.microsoft.com/office/drawing/2015/10/21/chartex" xmlns:cx3="http://schemas.microsoft.com/office/drawing/2016/5/9/chartex" xmlns:cx4="http://schemas.microsoft.com/office/drawing/2016/5/10/chartex" xmlns:cx5="http://schemas.microsoft.com/office/drawing/2016/5/11/chartex" xmlns:cx6="http://schemas.microsoft.com/office/drawing/2016/5/12/chartex" xmlns:cx7="http://schemas.microsoft.com/office/drawing/2016/5/13/chartex" xmlns:cx8="http://schemas.microsoft.com/office/drawing/2016/5/14/chartex" xmlns:mc="http://schemas.openxmlformats.org/markup-compatibility/2006" xmlns:aink="http://schemas.microsoft.com/office/drawing/2016/ink" xmlns:am3d="http://schemas.microsoft.com/office/drawing/2017/model3d" xmlns:o="urn:schemas-microsoft-com:office:office" xmlns:oel="http://schemas.microsoft.com/office/2019/extlst" xmlns:r="http://schemas.openxmlformats.org/officeDocument/2006/relationships" xmlns:m="http://schemas.openxmlformats.org/officeDocument/2006/math" xmlns:v="urn:schemas-microsoft-com:vml" xmlns:wp14="http://schemas.microsoft.com/office/word/2010/wordprocessingDrawing" xmlns:wp="http://schemas.openxmlformats.org/drawingml/2006/wordprocessingDrawing" xmlns:w10="urn:schemas-microsoft-com:office:word" xmlns:w="http://schemas.openxmlformats.org/wordprocessingml/2006/main" xmlns:w14="http://schemas.microsoft.com/office/word/2010/wordml" xmlns:w15="http://schemas.microsoft.com/office/word/2012/wordml" xmlns:w16cex="http://schemas.microsoft.com/office/word/2018/wordml/cex" xmlns:w16cid="http://schemas.microsoft.com/office/word/2016/wordml/cid" xmlns:w16="http://schemas.microsoft.com/office/word/2018/wordml" xmlns:w16du="http://schemas.microsoft.com/office/word/2023/wordml/word16du" xmlns:w16sdtdh="http://schemas.microsoft.com/office/word/2020/wordml/sdtdatahash" xmlns:w16se="http://schemas.microsoft.com/office/word/2015/wordml/symex" xmlns:wpg="http://schemas.microsoft.com/office/word/2010/wordprocessingGroup" xmlns:wpi="http://schemas.microsoft.com/office/word/2010/wordprocessingInk" xmlns:wne="http://schemas.microsoft.com/office/word/2006/wordml" xmlns:wps="http://schemas.microsoft.com/office/word/2010/wordprocessingShape" mc:Ignorable="w14 w15 w16se w16cid w16 w16cex w16sdtdh w16du wp14">
-  <w:p>
-    <w:pPr>
       <w:pStyle w:val="Footer"/>
     </w:pPr>
   </w:p>
@@ -37963,18 +37926,6 @@
 
 <file path=word/footer3.xml><?xml version="1.0" encoding="utf-8"?>
 <w:ftr xmlns:wpc="http://schemas.microsoft.com/office/word/2010/wordprocessingCanvas" xmlns:cx="http://schemas.microsoft.com/office/drawing/2014/chartex" xmlns:cx1="http://schemas.microsoft.com/office/drawing/2015/9/8/chartex" xmlns:cx2="http://schemas.microsoft.com/office/drawing/2015/10/21/chartex" xmlns:cx3="http://schemas.microsoft.com/office/drawing/2016/5/9/chartex" xmlns:cx4="http://schemas.microsoft.com/office/drawing/2016/5/10/chartex" xmlns:cx5="http://schemas.microsoft.com/office/drawing/2016/5/11/chartex" xmlns:cx6="http://schemas.microsoft.com/office/drawing/2016/5/12/chartex" xmlns:cx7="http://schemas.microsoft.com/office/drawing/2016/5/13/chartex" xmlns:cx8="http://schemas.microsoft.com/office/drawing/2016/5/14/chartex" xmlns:mc="http://schemas.openxmlformats.org/markup-compatibility/2006" xmlns:aink="http://schemas.microsoft.com/office/drawing/2016/ink" xmlns:am3d="http://schemas.microsoft.com/office/drawing/2017/model3d" xmlns:o="urn:schemas-microsoft-com:office:office" xmlns:oel="http://schemas.microsoft.com/office/2019/extlst" xmlns:r="http://schemas.openxmlformats.org/officeDocument/2006/relationships" xmlns:m="http://schemas.openxmlformats.org/officeDocument/2006/math" xmlns:v="urn:schemas-microsoft-com:vml" xmlns:wp14="http://schemas.microsoft.com/office/word/2010/wordprocessingDrawing" xmlns:wp="http://schemas.openxmlformats.org/drawingml/2006/wordprocessingDrawing" xmlns:w10="urn:schemas-microsoft-com:office:word" xmlns:w="http://schemas.openxmlformats.org/wordprocessingml/2006/main" xmlns:w14="http://schemas.microsoft.com/office/word/2010/wordml" xmlns:w15="http://schemas.microsoft.com/office/word/2012/wordml" xmlns:w16cex="http://schemas.microsoft.com/office/word/2018/wordml/cex" xmlns:w16cid="http://schemas.microsoft.com/office/word/2016/wordml/cid" xmlns:w16="http://schemas.microsoft.com/office/word/2018/wordml" xmlns:w16du="http://schemas.microsoft.com/office/word/2023/wordml/word16du" xmlns:w16sdtdh="http://schemas.microsoft.com/office/word/2020/wordml/sdtdatahash" xmlns:w16se="http://schemas.microsoft.com/office/word/2015/wordml/symex" xmlns:wpg="http://schemas.microsoft.com/office/word/2010/wordprocessingGroup" xmlns:wpi="http://schemas.microsoft.com/office/word/2010/wordprocessingInk" xmlns:wne="http://schemas.microsoft.com/office/word/2006/wordml" xmlns:wps="http://schemas.microsoft.com/office/word/2010/wordprocessingShape" mc:Ignorable="w14 w15 w16se w16cid w16 w16cex w16sdtdh w16du wp14">
-  <w:p/>
-</w:ftr>
-</file>
-
-<file path=word/footer4.xml><?xml version="1.0" encoding="utf-8"?>
-<w:ftr xmlns:wpc="http://schemas.microsoft.com/office/word/2010/wordprocessingCanvas" xmlns:cx="http://schemas.microsoft.com/office/drawing/2014/chartex" xmlns:cx1="http://schemas.microsoft.com/office/drawing/2015/9/8/chartex" xmlns:cx2="http://schemas.microsoft.com/office/drawing/2015/10/21/chartex" xmlns:cx3="http://schemas.microsoft.com/office/drawing/2016/5/9/chartex" xmlns:cx4="http://schemas.microsoft.com/office/drawing/2016/5/10/chartex" xmlns:cx5="http://schemas.microsoft.com/office/drawing/2016/5/11/chartex" xmlns:cx6="http://schemas.microsoft.com/office/drawing/2016/5/12/chartex" xmlns:cx7="http://schemas.microsoft.com/office/drawing/2016/5/13/chartex" xmlns:cx8="http://schemas.microsoft.com/office/drawing/2016/5/14/chartex" xmlns:mc="http://schemas.openxmlformats.org/markup-compatibility/2006" xmlns:aink="http://schemas.microsoft.com/office/drawing/2016/ink" xmlns:am3d="http://schemas.microsoft.com/office/drawing/2017/model3d" xmlns:o="urn:schemas-microsoft-com:office:office" xmlns:oel="http://schemas.microsoft.com/office/2019/extlst" xmlns:r="http://schemas.openxmlformats.org/officeDocument/2006/relationships" xmlns:m="http://schemas.openxmlformats.org/officeDocument/2006/math" xmlns:v="urn:schemas-microsoft-com:vml" xmlns:wp14="http://schemas.microsoft.com/office/word/2010/wordprocessingDrawing" xmlns:wp="http://schemas.openxmlformats.org/drawingml/2006/wordprocessingDrawing" xmlns:w10="urn:schemas-microsoft-com:office:word" xmlns:w="http://schemas.openxmlformats.org/wordprocessingml/2006/main" xmlns:w14="http://schemas.microsoft.com/office/word/2010/wordml" xmlns:w15="http://schemas.microsoft.com/office/word/2012/wordml" xmlns:w16cex="http://schemas.microsoft.com/office/word/2018/wordml/cex" xmlns:w16cid="http://schemas.microsoft.com/office/word/2016/wordml/cid" xmlns:w16="http://schemas.microsoft.com/office/word/2018/wordml" xmlns:w16du="http://schemas.microsoft.com/office/word/2023/wordml/word16du" xmlns:w16sdtdh="http://schemas.microsoft.com/office/word/2020/wordml/sdtdatahash" xmlns:w16se="http://schemas.microsoft.com/office/word/2015/wordml/symex" xmlns:wpg="http://schemas.microsoft.com/office/word/2010/wordprocessingGroup" xmlns:wpi="http://schemas.microsoft.com/office/word/2010/wordprocessingInk" xmlns:wne="http://schemas.microsoft.com/office/word/2006/wordml" xmlns:wps="http://schemas.microsoft.com/office/word/2010/wordprocessingShape" mc:Ignorable="w14 w15 w16se w16cid w16 w16cex w16sdtdh w16du wp14">
-  <w:p/>
-</w:ftr>
-</file>
-
-<file path=word/footer5.xml><?xml version="1.0" encoding="utf-8"?>
-<w:ftr xmlns:wpc="http://schemas.microsoft.com/office/word/2010/wordprocessingCanvas" xmlns:cx="http://schemas.microsoft.com/office/drawing/2014/chartex" xmlns:cx1="http://schemas.microsoft.com/office/drawing/2015/9/8/chartex" xmlns:cx2="http://schemas.microsoft.com/office/drawing/2015/10/21/chartex" xmlns:cx3="http://schemas.microsoft.com/office/drawing/2016/5/9/chartex" xmlns:cx4="http://schemas.microsoft.com/office/drawing/2016/5/10/chartex" xmlns:cx5="http://schemas.microsoft.com/office/drawing/2016/5/11/chartex" xmlns:cx6="http://schemas.microsoft.com/office/drawing/2016/5/12/chartex" xmlns:cx7="http://schemas.microsoft.com/office/drawing/2016/5/13/chartex" xmlns:cx8="http://schemas.microsoft.com/office/drawing/2016/5/14/chartex" xmlns:mc="http://schemas.openxmlformats.org/markup-compatibility/2006" xmlns:aink="http://schemas.microsoft.com/office/drawing/2016/ink" xmlns:am3d="http://schemas.microsoft.com/office/drawing/2017/model3d" xmlns:o="urn:schemas-microsoft-com:office:office" xmlns:oel="http://schemas.microsoft.com/office/2019/extlst" xmlns:r="http://schemas.openxmlformats.org/officeDocument/2006/relationships" xmlns:m="http://schemas.openxmlformats.org/officeDocument/2006/math" xmlns:v="urn:schemas-microsoft-com:vml" xmlns:wp14="http://schemas.microsoft.com/office/word/2010/wordprocessingDrawing" xmlns:wp="http://schemas.openxmlformats.org/drawingml/2006/wordprocessingDrawing" xmlns:w10="urn:schemas-microsoft-com:office:word" xmlns:w="http://schemas.openxmlformats.org/wordprocessingml/2006/main" xmlns:w14="http://schemas.microsoft.com/office/word/2010/wordml" xmlns:w15="http://schemas.microsoft.com/office/word/2012/wordml" xmlns:w16cex="http://schemas.microsoft.com/office/word/2018/wordml/cex" xmlns:w16cid="http://schemas.microsoft.com/office/word/2016/wordml/cid" xmlns:w16="http://schemas.microsoft.com/office/word/2018/wordml" xmlns:w16du="http://schemas.microsoft.com/office/word/2023/wordml/word16du" xmlns:w16sdtdh="http://schemas.microsoft.com/office/word/2020/wordml/sdtdatahash" xmlns:w16se="http://schemas.microsoft.com/office/word/2015/wordml/symex" xmlns:wpg="http://schemas.microsoft.com/office/word/2010/wordprocessingGroup" xmlns:wpi="http://schemas.microsoft.com/office/word/2010/wordprocessingInk" xmlns:wne="http://schemas.microsoft.com/office/word/2006/wordml" xmlns:wps="http://schemas.microsoft.com/office/word/2010/wordprocessingShape" mc:Ignorable="w14 w15 w16se w16cid w16 w16cex w16sdtdh w16du wp14">
   <w:p>
     <w:pPr>
       <w:pStyle w:val="Footer-Right"/>
@@ -38143,7 +38094,7 @@
 </w:ftr>
 </file>
 
-<file path=word/footer6.xml><?xml version="1.0" encoding="utf-8"?>
+<file path=word/footer4.xml><?xml version="1.0" encoding="utf-8"?>
 <w:ftr xmlns:wpc="http://schemas.microsoft.com/office/word/2010/wordprocessingCanvas" xmlns:cx="http://schemas.microsoft.com/office/drawing/2014/chartex" xmlns:cx1="http://schemas.microsoft.com/office/drawing/2015/9/8/chartex" xmlns:cx2="http://schemas.microsoft.com/office/drawing/2015/10/21/chartex" xmlns:cx3="http://schemas.microsoft.com/office/drawing/2016/5/9/chartex" xmlns:cx4="http://schemas.microsoft.com/office/drawing/2016/5/10/chartex" xmlns:cx5="http://schemas.microsoft.com/office/drawing/2016/5/11/chartex" xmlns:cx6="http://schemas.microsoft.com/office/drawing/2016/5/12/chartex" xmlns:cx7="http://schemas.microsoft.com/office/drawing/2016/5/13/chartex" xmlns:cx8="http://schemas.microsoft.com/office/drawing/2016/5/14/chartex" xmlns:mc="http://schemas.openxmlformats.org/markup-compatibility/2006" xmlns:aink="http://schemas.microsoft.com/office/drawing/2016/ink" xmlns:am3d="http://schemas.microsoft.com/office/drawing/2017/model3d" xmlns:o="urn:schemas-microsoft-com:office:office" xmlns:oel="http://schemas.microsoft.com/office/2019/extlst" xmlns:r="http://schemas.openxmlformats.org/officeDocument/2006/relationships" xmlns:m="http://schemas.openxmlformats.org/officeDocument/2006/math" xmlns:v="urn:schemas-microsoft-com:vml" xmlns:wp14="http://schemas.microsoft.com/office/word/2010/wordprocessingDrawing" xmlns:wp="http://schemas.openxmlformats.org/drawingml/2006/wordprocessingDrawing" xmlns:w10="urn:schemas-microsoft-com:office:word" xmlns:w="http://schemas.openxmlformats.org/wordprocessingml/2006/main" xmlns:w14="http://schemas.microsoft.com/office/word/2010/wordml" xmlns:w15="http://schemas.microsoft.com/office/word/2012/wordml" xmlns:w16cex="http://schemas.microsoft.com/office/word/2018/wordml/cex" xmlns:w16cid="http://schemas.microsoft.com/office/word/2016/wordml/cid" xmlns:w16="http://schemas.microsoft.com/office/word/2018/wordml" xmlns:w16du="http://schemas.microsoft.com/office/word/2023/wordml/word16du" xmlns:w16sdtdh="http://schemas.microsoft.com/office/word/2020/wordml/sdtdatahash" xmlns:w16se="http://schemas.microsoft.com/office/word/2015/wordml/symex" xmlns:wpg="http://schemas.microsoft.com/office/word/2010/wordprocessingGroup" xmlns:wpi="http://schemas.microsoft.com/office/word/2010/wordprocessingInk" xmlns:wne="http://schemas.microsoft.com/office/word/2006/wordml" xmlns:wps="http://schemas.microsoft.com/office/word/2010/wordprocessingShape" mc:Ignorable="w14 w15 w16se w16cid w16 w16cex w16sdtdh w16du wp14">
   <w:p>
     <w:pPr>
@@ -38181,7 +38132,7 @@
 </w:ftr>
 </file>
 
-<file path=word/footer7.xml><?xml version="1.0" encoding="utf-8"?>
+<file path=word/footer5.xml><?xml version="1.0" encoding="utf-8"?>
 <w:ftr xmlns:wpc="http://schemas.microsoft.com/office/word/2010/wordprocessingCanvas" xmlns:cx="http://schemas.microsoft.com/office/drawing/2014/chartex" xmlns:cx1="http://schemas.microsoft.com/office/drawing/2015/9/8/chartex" xmlns:cx2="http://schemas.microsoft.com/office/drawing/2015/10/21/chartex" xmlns:cx3="http://schemas.microsoft.com/office/drawing/2016/5/9/chartex" xmlns:cx4="http://schemas.microsoft.com/office/drawing/2016/5/10/chartex" xmlns:cx5="http://schemas.microsoft.com/office/drawing/2016/5/11/chartex" xmlns:cx6="http://schemas.microsoft.com/office/drawing/2016/5/12/chartex" xmlns:cx7="http://schemas.microsoft.com/office/drawing/2016/5/13/chartex" xmlns:cx8="http://schemas.microsoft.com/office/drawing/2016/5/14/chartex" xmlns:mc="http://schemas.openxmlformats.org/markup-compatibility/2006" xmlns:aink="http://schemas.microsoft.com/office/drawing/2016/ink" xmlns:am3d="http://schemas.microsoft.com/office/drawing/2017/model3d" xmlns:o="urn:schemas-microsoft-com:office:office" xmlns:oel="http://schemas.microsoft.com/office/2019/extlst" xmlns:r="http://schemas.openxmlformats.org/officeDocument/2006/relationships" xmlns:m="http://schemas.openxmlformats.org/officeDocument/2006/math" xmlns:v="urn:schemas-microsoft-com:vml" xmlns:wp14="http://schemas.microsoft.com/office/word/2010/wordprocessingDrawing" xmlns:wp="http://schemas.openxmlformats.org/drawingml/2006/wordprocessingDrawing" xmlns:w10="urn:schemas-microsoft-com:office:word" xmlns:w="http://schemas.openxmlformats.org/wordprocessingml/2006/main" xmlns:w14="http://schemas.microsoft.com/office/word/2010/wordml" xmlns:w15="http://schemas.microsoft.com/office/word/2012/wordml" xmlns:w16cex="http://schemas.microsoft.com/office/word/2018/wordml/cex" xmlns:w16cid="http://schemas.microsoft.com/office/word/2016/wordml/cid" xmlns:w16="http://schemas.microsoft.com/office/word/2018/wordml" xmlns:w16du="http://schemas.microsoft.com/office/word/2023/wordml/word16du" xmlns:w16sdtdh="http://schemas.microsoft.com/office/word/2020/wordml/sdtdatahash" xmlns:w16se="http://schemas.microsoft.com/office/word/2015/wordml/symex" xmlns:wpg="http://schemas.microsoft.com/office/word/2010/wordprocessingGroup" xmlns:wpi="http://schemas.microsoft.com/office/word/2010/wordprocessingInk" xmlns:wne="http://schemas.microsoft.com/office/word/2006/wordml" xmlns:wps="http://schemas.microsoft.com/office/word/2010/wordprocessingShape" mc:Ignorable="w14 w15 w16se w16cid w16 w16cex w16sdtdh w16du wp14">
   <w:p>
     <w:pPr>
@@ -38224,7 +38175,7 @@
 </w:ftr>
 </file>
 
-<file path=word/footer8.xml><?xml version="1.0" encoding="utf-8"?>
+<file path=word/footer6.xml><?xml version="1.0" encoding="utf-8"?>
 <w:ftr xmlns:wpc="http://schemas.microsoft.com/office/word/2010/wordprocessingCanvas" xmlns:cx="http://schemas.microsoft.com/office/drawing/2014/chartex" xmlns:cx1="http://schemas.microsoft.com/office/drawing/2015/9/8/chartex" xmlns:cx2="http://schemas.microsoft.com/office/drawing/2015/10/21/chartex" xmlns:cx3="http://schemas.microsoft.com/office/drawing/2016/5/9/chartex" xmlns:cx4="http://schemas.microsoft.com/office/drawing/2016/5/10/chartex" xmlns:cx5="http://schemas.microsoft.com/office/drawing/2016/5/11/chartex" xmlns:cx6="http://schemas.microsoft.com/office/drawing/2016/5/12/chartex" xmlns:cx7="http://schemas.microsoft.com/office/drawing/2016/5/13/chartex" xmlns:cx8="http://schemas.microsoft.com/office/drawing/2016/5/14/chartex" xmlns:mc="http://schemas.openxmlformats.org/markup-compatibility/2006" xmlns:aink="http://schemas.microsoft.com/office/drawing/2016/ink" xmlns:am3d="http://schemas.microsoft.com/office/drawing/2017/model3d" xmlns:o="urn:schemas-microsoft-com:office:office" xmlns:oel="http://schemas.microsoft.com/office/2019/extlst" xmlns:r="http://schemas.openxmlformats.org/officeDocument/2006/relationships" xmlns:m="http://schemas.openxmlformats.org/officeDocument/2006/math" xmlns:v="urn:schemas-microsoft-com:vml" xmlns:wp14="http://schemas.microsoft.com/office/word/2010/wordprocessingDrawing" xmlns:wp="http://schemas.openxmlformats.org/drawingml/2006/wordprocessingDrawing" xmlns:w10="urn:schemas-microsoft-com:office:word" xmlns:w="http://schemas.openxmlformats.org/wordprocessingml/2006/main" xmlns:w14="http://schemas.microsoft.com/office/word/2010/wordml" xmlns:w15="http://schemas.microsoft.com/office/word/2012/wordml" xmlns:w16cex="http://schemas.microsoft.com/office/word/2018/wordml/cex" xmlns:w16cid="http://schemas.microsoft.com/office/word/2016/wordml/cid" xmlns:w16="http://schemas.microsoft.com/office/word/2018/wordml" xmlns:w16du="http://schemas.microsoft.com/office/word/2023/wordml/word16du" xmlns:w16sdtdh="http://schemas.microsoft.com/office/word/2020/wordml/sdtdatahash" xmlns:w16se="http://schemas.microsoft.com/office/word/2015/wordml/symex" xmlns:wpg="http://schemas.microsoft.com/office/word/2010/wordprocessingGroup" xmlns:wpi="http://schemas.microsoft.com/office/word/2010/wordprocessingInk" xmlns:wne="http://schemas.microsoft.com/office/word/2006/wordml" xmlns:wps="http://schemas.microsoft.com/office/word/2010/wordprocessingShape" mc:Ignorable="w14 w15 w16se w16cid w16 w16cex w16sdtdh w16du wp14">
   <w:p>
     <w:pPr>
@@ -38266,6 +38217,62 @@
 </w:ftr>
 </file>
 
+<file path=word/footer7.xml><?xml version="1.0" encoding="utf-8"?>
+<w:ftr xmlns:wpc="http://schemas.microsoft.com/office/word/2010/wordprocessingCanvas" xmlns:cx="http://schemas.microsoft.com/office/drawing/2014/chartex" xmlns:cx1="http://schemas.microsoft.com/office/drawing/2015/9/8/chartex" xmlns:cx2="http://schemas.microsoft.com/office/drawing/2015/10/21/chartex" xmlns:cx3="http://schemas.microsoft.com/office/drawing/2016/5/9/chartex" xmlns:cx4="http://schemas.microsoft.com/office/drawing/2016/5/10/chartex" xmlns:cx5="http://schemas.microsoft.com/office/drawing/2016/5/11/chartex" xmlns:cx6="http://schemas.microsoft.com/office/drawing/2016/5/12/chartex" xmlns:cx7="http://schemas.microsoft.com/office/drawing/2016/5/13/chartex" xmlns:cx8="http://schemas.microsoft.com/office/drawing/2016/5/14/chartex" xmlns:mc="http://schemas.openxmlformats.org/markup-compatibility/2006" xmlns:aink="http://schemas.microsoft.com/office/drawing/2016/ink" xmlns:am3d="http://schemas.microsoft.com/office/drawing/2017/model3d" xmlns:o="urn:schemas-microsoft-com:office:office" xmlns:oel="http://schemas.microsoft.com/office/2019/extlst" xmlns:r="http://schemas.openxmlformats.org/officeDocument/2006/relationships" xmlns:m="http://schemas.openxmlformats.org/officeDocument/2006/math" xmlns:v="urn:schemas-microsoft-com:vml" xmlns:wp14="http://schemas.microsoft.com/office/word/2010/wordprocessingDrawing" xmlns:wp="http://schemas.openxmlformats.org/drawingml/2006/wordprocessingDrawing" xmlns:w10="urn:schemas-microsoft-com:office:word" xmlns:w="http://schemas.openxmlformats.org/wordprocessingml/2006/main" xmlns:w14="http://schemas.microsoft.com/office/word/2010/wordml" xmlns:w15="http://schemas.microsoft.com/office/word/2012/wordml" xmlns:w16cex="http://schemas.microsoft.com/office/word/2018/wordml/cex" xmlns:w16cid="http://schemas.microsoft.com/office/word/2016/wordml/cid" xmlns:w16="http://schemas.microsoft.com/office/word/2018/wordml" xmlns:w16du="http://schemas.microsoft.com/office/word/2023/wordml/word16du" xmlns:w16sdtdh="http://schemas.microsoft.com/office/word/2020/wordml/sdtdatahash" xmlns:w16se="http://schemas.microsoft.com/office/word/2015/wordml/symex" xmlns:wpg="http://schemas.microsoft.com/office/word/2010/wordprocessingGroup" xmlns:wpi="http://schemas.microsoft.com/office/word/2010/wordprocessingInk" xmlns:wne="http://schemas.microsoft.com/office/word/2006/wordml" xmlns:wps="http://schemas.microsoft.com/office/word/2010/wordprocessingShape" mc:Ignorable="w14 w15 w16se w16cid w16 w16cex w16sdtdh w16du wp14">
+  <w:p>
+    <w:pPr>
+      <w:pStyle w:val="Footer-Right"/>
+      <w:pBdr>
+        <w:top w:val="single" w:sz="4" w:space="1" w:color="auto"/>
+      </w:pBdr>
+    </w:pPr>
+    <w:r>
+      <w:rPr>
+        <w:noProof/>
+      </w:rPr>
+      <w:tab/>
+    </w:r>
+    <w:r>
+      <w:rPr>
+        <w:noProof/>
+      </w:rPr>
+      <w:tab/>
+    </w:r>
+    <w:r>
+      <w:tab/>
+    </w:r>
+    <w:r>
+      <w:fldChar w:fldCharType="begin"/>
+    </w:r>
+    <w:r>
+      <w:instrText xml:space="preserve">PAGE  </w:instrText>
+    </w:r>
+    <w:r>
+      <w:fldChar w:fldCharType="separate"/>
+    </w:r>
+    <w:r>
+      <w:rPr>
+        <w:noProof/>
+      </w:rPr>
+      <w:t>105</w:t>
+    </w:r>
+    <w:r>
+      <w:fldChar w:fldCharType="end"/>
+    </w:r>
+  </w:p>
+</w:ftr>
+</file>
+
+<file path=word/footer8.xml><?xml version="1.0" encoding="utf-8"?>
+<w:ftr xmlns:wpc="http://schemas.microsoft.com/office/word/2010/wordprocessingCanvas" xmlns:cx="http://schemas.microsoft.com/office/drawing/2014/chartex" xmlns:cx1="http://schemas.microsoft.com/office/drawing/2015/9/8/chartex" xmlns:cx2="http://schemas.microsoft.com/office/drawing/2015/10/21/chartex" xmlns:cx3="http://schemas.microsoft.com/office/drawing/2016/5/9/chartex" xmlns:cx4="http://schemas.microsoft.com/office/drawing/2016/5/10/chartex" xmlns:cx5="http://schemas.microsoft.com/office/drawing/2016/5/11/chartex" xmlns:cx6="http://schemas.microsoft.com/office/drawing/2016/5/12/chartex" xmlns:cx7="http://schemas.microsoft.com/office/drawing/2016/5/13/chartex" xmlns:cx8="http://schemas.microsoft.com/office/drawing/2016/5/14/chartex" xmlns:mc="http://schemas.openxmlformats.org/markup-compatibility/2006" xmlns:aink="http://schemas.microsoft.com/office/drawing/2016/ink" xmlns:am3d="http://schemas.microsoft.com/office/drawing/2017/model3d" xmlns:o="urn:schemas-microsoft-com:office:office" xmlns:oel="http://schemas.microsoft.com/office/2019/extlst" xmlns:r="http://schemas.openxmlformats.org/officeDocument/2006/relationships" xmlns:m="http://schemas.openxmlformats.org/officeDocument/2006/math" xmlns:v="urn:schemas-microsoft-com:vml" xmlns:wp14="http://schemas.microsoft.com/office/word/2010/wordprocessingDrawing" xmlns:wp="http://schemas.openxmlformats.org/drawingml/2006/wordprocessingDrawing" xmlns:w10="urn:schemas-microsoft-com:office:word" xmlns:w="http://schemas.openxmlformats.org/wordprocessingml/2006/main" xmlns:w14="http://schemas.microsoft.com/office/word/2010/wordml" xmlns:w15="http://schemas.microsoft.com/office/word/2012/wordml" xmlns:w16cex="http://schemas.microsoft.com/office/word/2018/wordml/cex" xmlns:w16cid="http://schemas.microsoft.com/office/word/2016/wordml/cid" xmlns:w16="http://schemas.microsoft.com/office/word/2018/wordml" xmlns:w16du="http://schemas.microsoft.com/office/word/2023/wordml/word16du" xmlns:w16sdtdh="http://schemas.microsoft.com/office/word/2020/wordml/sdtdatahash" xmlns:w16se="http://schemas.microsoft.com/office/word/2015/wordml/symex" xmlns:wpg="http://schemas.microsoft.com/office/word/2010/wordprocessingGroup" xmlns:wpi="http://schemas.microsoft.com/office/word/2010/wordprocessingInk" xmlns:wne="http://schemas.microsoft.com/office/word/2006/wordml" xmlns:wps="http://schemas.microsoft.com/office/word/2010/wordprocessingShape" mc:Ignorable="w14 w15 w16se w16cid w16 w16cex w16sdtdh w16du wp14">
+  <w:p>
+    <w:pPr>
+      <w:pStyle w:val="Footer"/>
+    </w:pPr>
+  </w:p>
+</w:ftr>
+</file>
+
 <file path=word/footer9.xml><?xml version="1.0" encoding="utf-8"?>
 <w:ftr xmlns:wpc="http://schemas.microsoft.com/office/word/2010/wordprocessingCanvas" xmlns:cx="http://schemas.microsoft.com/office/drawing/2014/chartex" xmlns:cx1="http://schemas.microsoft.com/office/drawing/2015/9/8/chartex" xmlns:cx2="http://schemas.microsoft.com/office/drawing/2015/10/21/chartex" xmlns:cx3="http://schemas.microsoft.com/office/drawing/2016/5/9/chartex" xmlns:cx4="http://schemas.microsoft.com/office/drawing/2016/5/10/chartex" xmlns:cx5="http://schemas.microsoft.com/office/drawing/2016/5/11/chartex" xmlns:cx6="http://schemas.microsoft.com/office/drawing/2016/5/12/chartex" xmlns:cx7="http://schemas.microsoft.com/office/drawing/2016/5/13/chartex" xmlns:cx8="http://schemas.microsoft.com/office/drawing/2016/5/14/chartex" xmlns:mc="http://schemas.openxmlformats.org/markup-compatibility/2006" xmlns:aink="http://schemas.microsoft.com/office/drawing/2016/ink" xmlns:am3d="http://schemas.microsoft.com/office/drawing/2017/model3d" xmlns:o="urn:schemas-microsoft-com:office:office" xmlns:oel="http://schemas.microsoft.com/office/2019/extlst" xmlns:r="http://schemas.openxmlformats.org/officeDocument/2006/relationships" xmlns:m="http://schemas.openxmlformats.org/officeDocument/2006/math" xmlns:v="urn:schemas-microsoft-com:vml" xmlns:wp14="http://schemas.microsoft.com/office/word/2010/wordprocessingDrawing" xmlns:wp="http://schemas.openxmlformats.org/drawingml/2006/wordprocessingDrawing" xmlns:w10="urn:schemas-microsoft-com:office:word" xmlns:w="http://schemas.openxmlformats.org/wordprocessingml/2006/main" xmlns:w14="http://schemas.microsoft.com/office/word/2010/wordml" xmlns:w15="http://schemas.microsoft.com/office/word/2012/wordml" xmlns:w16cex="http://schemas.microsoft.com/office/word/2018/wordml/cex" xmlns:w16cid="http://schemas.microsoft.com/office/word/2016/wordml/cid" xmlns:w16="http://schemas.microsoft.com/office/word/2018/wordml" xmlns:w16du="http://schemas.microsoft.com/office/word/2023/wordml/word16du" xmlns:w16sdtdh="http://schemas.microsoft.com/office/word/2020/wordml/sdtdatahash" xmlns:w16se="http://schemas.microsoft.com/office/word/2015/wordml/symex" xmlns:wpg="http://schemas.microsoft.com/office/word/2010/wordprocessingGroup" xmlns:wpi="http://schemas.microsoft.com/office/word/2010/wordprocessingInk" xmlns:wne="http://schemas.microsoft.com/office/word/2006/wordml" xmlns:wps="http://schemas.microsoft.com/office/word/2010/wordprocessingShape" mc:Ignorable="w14 w15 w16se w16cid w16 w16cex w16sdtdh w16du wp14">
   <w:p>
@@ -38303,7 +38310,7 @@
       <w:rPr>
         <w:noProof/>
       </w:rPr>
-      <w:t>105</w:t>
+      <w:t>106</w:t>
     </w:r>
     <w:r>
       <w:fldChar w:fldCharType="end"/>
@@ -38471,29 +38478,11 @@
   <w:p>
     <w:pPr>
       <w:pStyle w:val="Header"/>
-      <w:bidi w:val="0"/>
+      <w:ind w:firstLine="720"/>
     </w:pPr>
-    <w:r>
-      <w:tab/>
-      <w:t xml:space="preserve">Chapter </w:t>
-    </w:r>
-    <w:fldSimple w:instr=" STYLEREF  &quot;Heading 1&quot; \n  \* MERGEFORMAT ">
-      <w:r>
-        <w:rPr>
-          <w:cs/>
-        </w:rPr>
-        <w:t>‎</w:t>
-      </w:r>
-      <w:r>
-        <w:t>1</w:t>
-      </w:r>
-    </w:fldSimple>
-    <w:r>
-      <w:t xml:space="preserve">: </w:t>
-    </w:r>
-    <w:fldSimple w:instr=" STYLEREF  &quot;Heading 1&quot;  \* MERGEFORMAT ">
-      <w:r>
-        <w:t>Introduction</w:t>
+    <w:fldSimple w:instr=" STYLEREF  &quot;Title,Thesis Title&quot;  \* MERGEFORMAT ">
+      <w:r>
+        <w:t>Islanding Scenarios for High Reliable Operation of Distribution Networks</w:t>
       </w:r>
     </w:fldSimple>
   </w:p>
@@ -38537,13 +38526,10 @@
   <w:p>
     <w:pPr>
       <w:pStyle w:val="Header"/>
-      <w:ind w:firstLine="720"/>
+      <w:pBdr>
+        <w:bottom w:val="none" w:sz="0" w:space="0" w:color="auto"/>
+      </w:pBdr>
     </w:pPr>
-    <w:fldSimple w:instr=" STYLEREF  &quot;Title,Thesis Title&quot;  \* MERGEFORMAT ">
-      <w:r>
-        <w:t>Islanding Scenarios for High Reliable Operation of Distribution Networks</w:t>
-      </w:r>
-    </w:fldSimple>
   </w:p>
 </w:hdr>
 </file>
@@ -38553,13 +38539,11 @@
   <w:p>
     <w:pPr>
       <w:pStyle w:val="Header"/>
-      <w:ind w:firstLine="720"/>
+      <w:pBdr>
+        <w:bottom w:val="none" w:sz="0" w:space="0" w:color="auto"/>
+      </w:pBdr>
+      <w:bidi w:val="0"/>
     </w:pPr>
-    <w:fldSimple w:instr=" STYLEREF  &quot;Title,Thesis Title&quot;  \* MERGEFORMAT ">
-      <w:r>
-        <w:t>Islanding Scenarios for High Reliable Operation of Distribution Networks</w:t>
-      </w:r>
-    </w:fldSimple>
   </w:p>
 </w:hdr>
 </file>
@@ -38572,6 +38556,7 @@
       <w:pBdr>
         <w:bottom w:val="none" w:sz="0" w:space="0" w:color="auto"/>
       </w:pBdr>
+      <w:bidi w:val="0"/>
     </w:pPr>
   </w:p>
 </w:hdr>
@@ -38592,34 +38577,6 @@
 </file>
 
 <file path=word/header17.xml><?xml version="1.0" encoding="utf-8"?>
-<w:hdr xmlns:wpc="http://schemas.microsoft.com/office/word/2010/wordprocessingCanvas" xmlns:cx="http://schemas.microsoft.com/office/drawing/2014/chartex" xmlns:cx1="http://schemas.microsoft.com/office/drawing/2015/9/8/chartex" xmlns:cx2="http://schemas.microsoft.com/office/drawing/2015/10/21/chartex" xmlns:cx3="http://schemas.microsoft.com/office/drawing/2016/5/9/chartex" xmlns:cx4="http://schemas.microsoft.com/office/drawing/2016/5/10/chartex" xmlns:cx5="http://schemas.microsoft.com/office/drawing/2016/5/11/chartex" xmlns:cx6="http://schemas.microsoft.com/office/drawing/2016/5/12/chartex" xmlns:cx7="http://schemas.microsoft.com/office/drawing/2016/5/13/chartex" xmlns:cx8="http://schemas.microsoft.com/office/drawing/2016/5/14/chartex" xmlns:mc="http://schemas.openxmlformats.org/markup-compatibility/2006" xmlns:aink="http://schemas.microsoft.com/office/drawing/2016/ink" xmlns:am3d="http://schemas.microsoft.com/office/drawing/2017/model3d" xmlns:o="urn:schemas-microsoft-com:office:office" xmlns:oel="http://schemas.microsoft.com/office/2019/extlst" xmlns:r="http://schemas.openxmlformats.org/officeDocument/2006/relationships" xmlns:m="http://schemas.openxmlformats.org/officeDocument/2006/math" xmlns:v="urn:schemas-microsoft-com:vml" xmlns:wp14="http://schemas.microsoft.com/office/word/2010/wordprocessingDrawing" xmlns:wp="http://schemas.openxmlformats.org/drawingml/2006/wordprocessingDrawing" xmlns:w10="urn:schemas-microsoft-com:office:word" xmlns:w="http://schemas.openxmlformats.org/wordprocessingml/2006/main" xmlns:w14="http://schemas.microsoft.com/office/word/2010/wordml" xmlns:w15="http://schemas.microsoft.com/office/word/2012/wordml" xmlns:w16cex="http://schemas.microsoft.com/office/word/2018/wordml/cex" xmlns:w16cid="http://schemas.microsoft.com/office/word/2016/wordml/cid" xmlns:w16="http://schemas.microsoft.com/office/word/2018/wordml" xmlns:w16du="http://schemas.microsoft.com/office/word/2023/wordml/word16du" xmlns:w16sdtdh="http://schemas.microsoft.com/office/word/2020/wordml/sdtdatahash" xmlns:w16se="http://schemas.microsoft.com/office/word/2015/wordml/symex" xmlns:wpg="http://schemas.microsoft.com/office/word/2010/wordprocessingGroup" xmlns:wpi="http://schemas.microsoft.com/office/word/2010/wordprocessingInk" xmlns:wne="http://schemas.microsoft.com/office/word/2006/wordml" xmlns:wps="http://schemas.microsoft.com/office/word/2010/wordprocessingShape" mc:Ignorable="w14 w15 w16se w16cid w16 w16cex w16sdtdh w16du wp14">
-  <w:p>
-    <w:pPr>
-      <w:pStyle w:val="Header"/>
-      <w:pBdr>
-        <w:bottom w:val="none" w:sz="0" w:space="0" w:color="auto"/>
-      </w:pBdr>
-      <w:bidi w:val="0"/>
-    </w:pPr>
-  </w:p>
-</w:hdr>
-</file>
-
-<file path=word/header18.xml><?xml version="1.0" encoding="utf-8"?>
-<w:hdr xmlns:wpc="http://schemas.microsoft.com/office/word/2010/wordprocessingCanvas" xmlns:cx="http://schemas.microsoft.com/office/drawing/2014/chartex" xmlns:cx1="http://schemas.microsoft.com/office/drawing/2015/9/8/chartex" xmlns:cx2="http://schemas.microsoft.com/office/drawing/2015/10/21/chartex" xmlns:cx3="http://schemas.microsoft.com/office/drawing/2016/5/9/chartex" xmlns:cx4="http://schemas.microsoft.com/office/drawing/2016/5/10/chartex" xmlns:cx5="http://schemas.microsoft.com/office/drawing/2016/5/11/chartex" xmlns:cx6="http://schemas.microsoft.com/office/drawing/2016/5/12/chartex" xmlns:cx7="http://schemas.microsoft.com/office/drawing/2016/5/13/chartex" xmlns:cx8="http://schemas.microsoft.com/office/drawing/2016/5/14/chartex" xmlns:mc="http://schemas.openxmlformats.org/markup-compatibility/2006" xmlns:aink="http://schemas.microsoft.com/office/drawing/2016/ink" xmlns:am3d="http://schemas.microsoft.com/office/drawing/2017/model3d" xmlns:o="urn:schemas-microsoft-com:office:office" xmlns:oel="http://schemas.microsoft.com/office/2019/extlst" xmlns:r="http://schemas.openxmlformats.org/officeDocument/2006/relationships" xmlns:m="http://schemas.openxmlformats.org/officeDocument/2006/math" xmlns:v="urn:schemas-microsoft-com:vml" xmlns:wp14="http://schemas.microsoft.com/office/word/2010/wordprocessingDrawing" xmlns:wp="http://schemas.openxmlformats.org/drawingml/2006/wordprocessingDrawing" xmlns:w10="urn:schemas-microsoft-com:office:word" xmlns:w="http://schemas.openxmlformats.org/wordprocessingml/2006/main" xmlns:w14="http://schemas.microsoft.com/office/word/2010/wordml" xmlns:w15="http://schemas.microsoft.com/office/word/2012/wordml" xmlns:w16cex="http://schemas.microsoft.com/office/word/2018/wordml/cex" xmlns:w16cid="http://schemas.microsoft.com/office/word/2016/wordml/cid" xmlns:w16="http://schemas.microsoft.com/office/word/2018/wordml" xmlns:w16du="http://schemas.microsoft.com/office/word/2023/wordml/word16du" xmlns:w16sdtdh="http://schemas.microsoft.com/office/word/2020/wordml/sdtdatahash" xmlns:w16se="http://schemas.microsoft.com/office/word/2015/wordml/symex" xmlns:wpg="http://schemas.microsoft.com/office/word/2010/wordprocessingGroup" xmlns:wpi="http://schemas.microsoft.com/office/word/2010/wordprocessingInk" xmlns:wne="http://schemas.microsoft.com/office/word/2006/wordml" xmlns:wps="http://schemas.microsoft.com/office/word/2010/wordprocessingShape" mc:Ignorable="w14 w15 w16se w16cid w16 w16cex w16sdtdh w16du wp14">
-  <w:p>
-    <w:pPr>
-      <w:pStyle w:val="Header"/>
-      <w:pBdr>
-        <w:bottom w:val="none" w:sz="0" w:space="0" w:color="auto"/>
-      </w:pBdr>
-      <w:bidi w:val="0"/>
-    </w:pPr>
-  </w:p>
-</w:hdr>
-</file>
-
-<file path=word/header19.xml><?xml version="1.0" encoding="utf-8"?>
 <w:hdr xmlns:wpc="http://schemas.microsoft.com/office/word/2010/wordprocessingCanvas" xmlns:cx="http://schemas.microsoft.com/office/drawing/2014/chartex" xmlns:cx1="http://schemas.microsoft.com/office/drawing/2015/9/8/chartex" xmlns:cx2="http://schemas.microsoft.com/office/drawing/2015/10/21/chartex" xmlns:cx3="http://schemas.microsoft.com/office/drawing/2016/5/9/chartex" xmlns:cx4="http://schemas.microsoft.com/office/drawing/2016/5/10/chartex" xmlns:cx5="http://schemas.microsoft.com/office/drawing/2016/5/11/chartex" xmlns:cx6="http://schemas.microsoft.com/office/drawing/2016/5/12/chartex" xmlns:cx7="http://schemas.microsoft.com/office/drawing/2016/5/13/chartex" xmlns:cx8="http://schemas.microsoft.com/office/drawing/2016/5/14/chartex" xmlns:mc="http://schemas.openxmlformats.org/markup-compatibility/2006" xmlns:aink="http://schemas.microsoft.com/office/drawing/2016/ink" xmlns:am3d="http://schemas.microsoft.com/office/drawing/2017/model3d" xmlns:o="urn:schemas-microsoft-com:office:office" xmlns:oel="http://schemas.microsoft.com/office/2019/extlst" xmlns:r="http://schemas.openxmlformats.org/officeDocument/2006/relationships" xmlns:m="http://schemas.openxmlformats.org/officeDocument/2006/math" xmlns:v="urn:schemas-microsoft-com:vml" xmlns:wp14="http://schemas.microsoft.com/office/word/2010/wordprocessingDrawing" xmlns:wp="http://schemas.openxmlformats.org/drawingml/2006/wordprocessingDrawing" xmlns:w10="urn:schemas-microsoft-com:office:word" xmlns:w="http://schemas.openxmlformats.org/wordprocessingml/2006/main" xmlns:w14="http://schemas.microsoft.com/office/word/2010/wordml" xmlns:w15="http://schemas.microsoft.com/office/word/2012/wordml" xmlns:w16cex="http://schemas.microsoft.com/office/word/2018/wordml/cex" xmlns:w16cid="http://schemas.microsoft.com/office/word/2016/wordml/cid" xmlns:w16="http://schemas.microsoft.com/office/word/2018/wordml" xmlns:w16du="http://schemas.microsoft.com/office/word/2023/wordml/word16du" xmlns:w16sdtdh="http://schemas.microsoft.com/office/word/2020/wordml/sdtdatahash" xmlns:w16se="http://schemas.microsoft.com/office/word/2015/wordml/symex" xmlns:wpg="http://schemas.microsoft.com/office/word/2010/wordprocessingGroup" xmlns:wpi="http://schemas.microsoft.com/office/word/2010/wordprocessingInk" xmlns:wne="http://schemas.microsoft.com/office/word/2006/wordml" xmlns:wps="http://schemas.microsoft.com/office/word/2010/wordprocessingShape" mc:Ignorable="w14 w15 w16se w16cid w16 w16cex w16sdtdh w16du wp14">
   <w:p>
     <w:pPr>
@@ -38708,11 +38665,13 @@
   <w:p>
     <w:pPr>
       <w:pStyle w:val="Header"/>
-      <w:pBdr>
-        <w:bottom w:val="none" w:sz="0" w:space="0" w:color="auto"/>
-      </w:pBdr>
-      <w:bidi w:val="0"/>
+      <w:ind w:firstLine="720"/>
     </w:pPr>
+    <w:fldSimple w:instr=" STYLEREF  &quot;Title,Thesis Title&quot;  \* MERGEFORMAT ">
+      <w:r>
+        <w:t>Islanding Scenarios for High Reliable Operation of Distribution Networks</w:t>
+      </w:r>
+    </w:fldSimple>
   </w:p>
 </w:hdr>
 </file>
@@ -38722,11 +38681,31 @@
   <w:p>
     <w:pPr>
       <w:pStyle w:val="Header"/>
-      <w:pBdr>
-        <w:bottom w:val="none" w:sz="0" w:space="0" w:color="auto"/>
-      </w:pBdr>
       <w:bidi w:val="0"/>
     </w:pPr>
+    <w:r>
+      <w:tab/>
+      <w:t xml:space="preserve">Chapter </w:t>
+    </w:r>
+    <w:fldSimple w:instr=" STYLEREF  &quot;Heading 1&quot; \n  \* MERGEFORMAT ">
+      <w:r>
+        <w:rPr>
+          <w:cs/>
+        </w:rPr>
+        <w:t>‎</w:t>
+      </w:r>
+      <w:r>
+        <w:t>1</w:t>
+      </w:r>
+    </w:fldSimple>
+    <w:r>
+      <w:t xml:space="preserve">: </w:t>
+    </w:r>
+    <w:fldSimple w:instr=" STYLEREF  &quot;Heading 1&quot;  \* MERGEFORMAT ">
+      <w:r>
+        <w:t>Introduction</w:t>
+      </w:r>
+    </w:fldSimple>
   </w:p>
 </w:hdr>
 </file>
@@ -41395,7 +41374,6 @@
   <w:style w:type="character" w:default="1" w:styleId="DefaultParagraphFont">
     <w:name w:val="Default Paragraph Font"/>
     <w:uiPriority w:val="1"/>
-    <w:semiHidden/>
     <w:unhideWhenUsed/>
   </w:style>
   <w:style w:type="table" w:default="1" w:styleId="TableNormal">
@@ -42632,7 +42610,7 @@
     <w:next w:val="Heading1"/>
     <w:link w:val="chapternameChar"/>
     <w:qFormat/>
-    <w:rsid w:val="00227BA5"/>
+    <w:rsid w:val="00BD42FF"/>
     <w:pPr>
       <w:keepNext/>
       <w:pageBreakBefore/>
@@ -42656,7 +42634,7 @@
     <w:name w:val="chapter name Char"/>
     <w:basedOn w:val="DefaultParagraphFont"/>
     <w:link w:val="chaptername"/>
-    <w:rsid w:val="005031B2"/>
+    <w:rsid w:val="00BD42FF"/>
     <w:rPr>
       <w:rFonts w:asciiTheme="majorBidi" w:hAnsiTheme="majorBidi" w:cstheme="majorBidi"/>
       <w:b/>
@@ -46362,7 +46340,7 @@
   <dgm:whole/>
   <dgm:extLst>
     <a:ext uri="http://schemas.microsoft.com/office/drawing/2008/diagram">
-      <dsp:dataModelExt xmlns:dsp="http://schemas.microsoft.com/office/drawing/2008/diagram" relId="rId31" minVer="http://schemas.openxmlformats.org/drawingml/2006/diagram"/>
+      <dsp:dataModelExt xmlns:dsp="http://schemas.microsoft.com/office/drawing/2008/diagram" relId="rId27" minVer="http://schemas.openxmlformats.org/drawingml/2006/diagram"/>
     </a:ext>
     <a:ext uri="{C62137D5-CB1D-491B-B009-E17868A290BF}">
       <dgm14:recolorImg xmlns:dgm14="http://schemas.microsoft.com/office/drawing/2010/diagram" val="1"/>
@@ -48600,7 +48578,7 @@
   </dgm:whole>
   <dgm:extLst>
     <a:ext uri="http://schemas.microsoft.com/office/drawing/2008/diagram">
-      <dsp:dataModelExt xmlns:dsp="http://schemas.microsoft.com/office/drawing/2008/diagram" relId="rId36" minVer="http://schemas.openxmlformats.org/drawingml/2006/diagram"/>
+      <dsp:dataModelExt xmlns:dsp="http://schemas.microsoft.com/office/drawing/2008/diagram" relId="rId32" minVer="http://schemas.openxmlformats.org/drawingml/2006/diagram"/>
     </a:ext>
   </dgm:extLst>
 </dgm:dataModel>
@@ -49187,7 +49165,7 @@
   <dgm:whole/>
   <dgm:extLst>
     <a:ext uri="http://schemas.microsoft.com/office/drawing/2008/diagram">
-      <dsp:dataModelExt xmlns:dsp="http://schemas.microsoft.com/office/drawing/2008/diagram" relId="rId41" minVer="http://schemas.openxmlformats.org/drawingml/2006/diagram"/>
+      <dsp:dataModelExt xmlns:dsp="http://schemas.microsoft.com/office/drawing/2008/diagram" relId="rId37" minVer="http://schemas.openxmlformats.org/drawingml/2006/diagram"/>
     </a:ext>
   </dgm:extLst>
 </dgm:dataModel>

</xml_diff>